<commit_message>
List of components needed
</commit_message>
<xml_diff>
--- a/Componentes.docx
+++ b/Componentes.docx
@@ -10,9 +10,11 @@
         <w:tblLook w:val="04A0" w:firstRow="1" w:lastRow="0" w:firstColumn="1" w:lastColumn="0" w:noHBand="0" w:noVBand="1"/>
       </w:tblPr>
       <w:tblGrid>
-        <w:gridCol w:w="2258"/>
-        <w:gridCol w:w="3546"/>
-        <w:gridCol w:w="3024"/>
+        <w:gridCol w:w="2261"/>
+        <w:gridCol w:w="639"/>
+        <w:gridCol w:w="2034"/>
+        <w:gridCol w:w="1428"/>
+        <w:gridCol w:w="2466"/>
       </w:tblGrid>
       <w:tr>
         <w:trPr>
@@ -20,7 +22,24 @@
         </w:trPr>
         <w:tc>
           <w:tcPr>
-            <w:tcW w:w="8828" w:type="dxa"/>
+            <w:tcW w:w="2946" w:type="dxa"/>
+            <w:gridSpan w:val="2"/>
+            <w:shd w:val="clear" w:color="auto" w:fill="FFFFFF" w:themeFill="background1"/>
+          </w:tcPr>
+          <w:p>
+            <w:pPr>
+              <w:spacing w:line="276" w:lineRule="auto"/>
+              <w:jc w:val="center"/>
+              <w:rPr>
+                <w:b/>
+                <w:bCs/>
+              </w:rPr>
+            </w:pPr>
+          </w:p>
+        </w:tc>
+        <w:tc>
+          <w:tcPr>
+            <w:tcW w:w="7375" w:type="dxa"/>
             <w:gridSpan w:val="3"/>
             <w:shd w:val="clear" w:color="auto" w:fill="FFFFFF" w:themeFill="background1"/>
           </w:tcPr>
@@ -49,7 +68,7 @@
         </w:trPr>
         <w:tc>
           <w:tcPr>
-            <w:tcW w:w="2258" w:type="dxa"/>
+            <w:tcW w:w="2264" w:type="dxa"/>
             <w:shd w:val="clear" w:color="auto" w:fill="FFFFFF" w:themeFill="background1"/>
           </w:tcPr>
           <w:p>
@@ -72,7 +91,8 @@
         </w:tc>
         <w:tc>
           <w:tcPr>
-            <w:tcW w:w="3546" w:type="dxa"/>
+            <w:tcW w:w="3449" w:type="dxa"/>
+            <w:gridSpan w:val="2"/>
             <w:shd w:val="clear" w:color="auto" w:fill="FFFFFF" w:themeFill="background1"/>
           </w:tcPr>
           <w:p>
@@ -89,37 +109,60 @@
                 <w:b/>
                 <w:bCs/>
               </w:rPr>
-              <w:t>Descripción</w:t>
-            </w:r>
-          </w:p>
-        </w:tc>
-        <w:tc>
-          <w:tcPr>
-            <w:tcW w:w="3024" w:type="dxa"/>
-            <w:shd w:val="clear" w:color="auto" w:fill="FFFFFF" w:themeFill="background1"/>
-          </w:tcPr>
-          <w:p>
-            <w:pPr>
-              <w:spacing w:line="276" w:lineRule="auto"/>
-              <w:jc w:val="center"/>
+              <w:t>Descri</w:t>
+            </w:r>
+            <w:r>
               <w:rPr>
                 <w:b/>
                 <w:bCs/>
               </w:rPr>
-            </w:pPr>
-            <w:r>
+              <w:t>pción</w:t>
+            </w:r>
+          </w:p>
+        </w:tc>
+        <w:tc>
+          <w:tcPr>
+            <w:tcW w:w="1866" w:type="dxa"/>
+            <w:shd w:val="clear" w:color="auto" w:fill="FFFFFF" w:themeFill="background1"/>
+          </w:tcPr>
+          <w:p>
+            <w:pPr>
+              <w:spacing w:line="276" w:lineRule="auto"/>
+              <w:jc w:val="center"/>
               <w:rPr>
                 <w:b/>
                 <w:bCs/>
               </w:rPr>
-              <w:t>Enlace</w:t>
-            </w:r>
+            </w:pPr>
             <w:r>
               <w:rPr>
                 <w:b/>
                 <w:bCs/>
               </w:rPr>
-              <w:t xml:space="preserve"> de compra</w:t>
+              <w:t>Cantidad</w:t>
+            </w:r>
+          </w:p>
+        </w:tc>
+        <w:tc>
+          <w:tcPr>
+            <w:tcW w:w="2742" w:type="dxa"/>
+            <w:shd w:val="clear" w:color="auto" w:fill="FFFFFF" w:themeFill="background1"/>
+          </w:tcPr>
+          <w:p>
+            <w:pPr>
+              <w:spacing w:line="276" w:lineRule="auto"/>
+              <w:jc w:val="center"/>
+              <w:rPr>
+                <w:b/>
+                <w:bCs/>
+              </w:rPr>
+            </w:pPr>
+            <w:r>
+              <w:rPr>
+                <w:b/>
+                <w:bCs/>
+              </w:rPr>
+              <w:t>Enlace de compra</w:t>
             </w:r>
           </w:p>
         </w:tc>
@@ -130,7 +173,7 @@
         </w:trPr>
         <w:tc>
           <w:tcPr>
-            <w:tcW w:w="2258" w:type="dxa"/>
+            <w:tcW w:w="2264" w:type="dxa"/>
             <w:shd w:val="clear" w:color="auto" w:fill="FFFFFF" w:themeFill="background1"/>
           </w:tcPr>
           <w:p>
@@ -157,7 +200,8 @@
         </w:tc>
         <w:tc>
           <w:tcPr>
-            <w:tcW w:w="3546" w:type="dxa"/>
+            <w:tcW w:w="3449" w:type="dxa"/>
+            <w:gridSpan w:val="2"/>
             <w:shd w:val="clear" w:color="auto" w:fill="FFFFFF" w:themeFill="background1"/>
           </w:tcPr>
           <w:p>
@@ -175,7 +219,22 @@
         </w:tc>
         <w:tc>
           <w:tcPr>
-            <w:tcW w:w="3024" w:type="dxa"/>
+            <w:tcW w:w="1866" w:type="dxa"/>
+            <w:shd w:val="clear" w:color="auto" w:fill="FFFFFF" w:themeFill="background1"/>
+          </w:tcPr>
+          <w:p>
+            <w:pPr>
+              <w:spacing w:line="276" w:lineRule="auto"/>
+              <w:jc w:val="center"/>
+            </w:pPr>
+            <w:r>
+              <w:t>1</w:t>
+            </w:r>
+          </w:p>
+        </w:tc>
+        <w:tc>
+          <w:tcPr>
+            <w:tcW w:w="2742" w:type="dxa"/>
             <w:shd w:val="clear" w:color="auto" w:fill="FFFFFF" w:themeFill="background1"/>
           </w:tcPr>
           <w:p>
@@ -204,7 +263,7 @@
         </w:trPr>
         <w:tc>
           <w:tcPr>
-            <w:tcW w:w="2258" w:type="dxa"/>
+            <w:tcW w:w="2264" w:type="dxa"/>
             <w:shd w:val="clear" w:color="auto" w:fill="FFFFFF" w:themeFill="background1"/>
           </w:tcPr>
           <w:p>
@@ -227,7 +286,8 @@
         </w:tc>
         <w:tc>
           <w:tcPr>
-            <w:tcW w:w="3546" w:type="dxa"/>
+            <w:tcW w:w="3449" w:type="dxa"/>
+            <w:gridSpan w:val="2"/>
             <w:shd w:val="clear" w:color="auto" w:fill="FFFFFF" w:themeFill="background1"/>
           </w:tcPr>
           <w:p>
@@ -259,7 +319,22 @@
         </w:tc>
         <w:tc>
           <w:tcPr>
-            <w:tcW w:w="3024" w:type="dxa"/>
+            <w:tcW w:w="1866" w:type="dxa"/>
+            <w:shd w:val="clear" w:color="auto" w:fill="FFFFFF" w:themeFill="background1"/>
+          </w:tcPr>
+          <w:p>
+            <w:pPr>
+              <w:spacing w:line="276" w:lineRule="auto"/>
+              <w:jc w:val="center"/>
+            </w:pPr>
+            <w:r>
+              <w:t>4</w:t>
+            </w:r>
+          </w:p>
+        </w:tc>
+        <w:tc>
+          <w:tcPr>
+            <w:tcW w:w="2742" w:type="dxa"/>
             <w:shd w:val="clear" w:color="auto" w:fill="FFFFFF" w:themeFill="background1"/>
           </w:tcPr>
           <w:p>
@@ -288,7 +363,7 @@
         </w:trPr>
         <w:tc>
           <w:tcPr>
-            <w:tcW w:w="2258" w:type="dxa"/>
+            <w:tcW w:w="2264" w:type="dxa"/>
             <w:shd w:val="clear" w:color="auto" w:fill="FFFFFF" w:themeFill="background1"/>
           </w:tcPr>
           <w:p>
@@ -303,7 +378,8 @@
         </w:tc>
         <w:tc>
           <w:tcPr>
-            <w:tcW w:w="3546" w:type="dxa"/>
+            <w:tcW w:w="3449" w:type="dxa"/>
+            <w:gridSpan w:val="2"/>
             <w:shd w:val="clear" w:color="auto" w:fill="FFFFFF" w:themeFill="background1"/>
           </w:tcPr>
           <w:p>
@@ -355,7 +431,22 @@
         </w:tc>
         <w:tc>
           <w:tcPr>
-            <w:tcW w:w="3024" w:type="dxa"/>
+            <w:tcW w:w="1866" w:type="dxa"/>
+            <w:shd w:val="clear" w:color="auto" w:fill="FFFFFF" w:themeFill="background1"/>
+          </w:tcPr>
+          <w:p>
+            <w:pPr>
+              <w:spacing w:line="276" w:lineRule="auto"/>
+              <w:jc w:val="center"/>
+            </w:pPr>
+            <w:r>
+              <w:t>1</w:t>
+            </w:r>
+          </w:p>
+        </w:tc>
+        <w:tc>
+          <w:tcPr>
+            <w:tcW w:w="2742" w:type="dxa"/>
             <w:shd w:val="clear" w:color="auto" w:fill="FFFFFF" w:themeFill="background1"/>
           </w:tcPr>
           <w:p>
@@ -380,7 +471,7 @@
         </w:trPr>
         <w:tc>
           <w:tcPr>
-            <w:tcW w:w="2258" w:type="dxa"/>
+            <w:tcW w:w="2264" w:type="dxa"/>
             <w:shd w:val="clear" w:color="auto" w:fill="FFFFFF" w:themeFill="background1"/>
           </w:tcPr>
           <w:p>
@@ -395,7 +486,8 @@
         </w:tc>
         <w:tc>
           <w:tcPr>
-            <w:tcW w:w="3546" w:type="dxa"/>
+            <w:tcW w:w="3449" w:type="dxa"/>
+            <w:gridSpan w:val="2"/>
             <w:shd w:val="clear" w:color="auto" w:fill="FFFFFF" w:themeFill="background1"/>
           </w:tcPr>
           <w:p>
@@ -415,7 +507,22 @@
         </w:tc>
         <w:tc>
           <w:tcPr>
-            <w:tcW w:w="3024" w:type="dxa"/>
+            <w:tcW w:w="1866" w:type="dxa"/>
+            <w:shd w:val="clear" w:color="auto" w:fill="FFFFFF" w:themeFill="background1"/>
+          </w:tcPr>
+          <w:p>
+            <w:pPr>
+              <w:spacing w:line="276" w:lineRule="auto"/>
+              <w:jc w:val="center"/>
+            </w:pPr>
+            <w:r>
+              <w:t>1</w:t>
+            </w:r>
+          </w:p>
+        </w:tc>
+        <w:tc>
+          <w:tcPr>
+            <w:tcW w:w="2742" w:type="dxa"/>
             <w:shd w:val="clear" w:color="auto" w:fill="FFFFFF" w:themeFill="background1"/>
           </w:tcPr>
           <w:p>
@@ -440,7 +547,7 @@
         </w:trPr>
         <w:tc>
           <w:tcPr>
-            <w:tcW w:w="2258" w:type="dxa"/>
+            <w:tcW w:w="2264" w:type="dxa"/>
             <w:shd w:val="clear" w:color="auto" w:fill="FFFFFF" w:themeFill="background1"/>
           </w:tcPr>
           <w:p>
@@ -455,7 +562,8 @@
         </w:tc>
         <w:tc>
           <w:tcPr>
-            <w:tcW w:w="3546" w:type="dxa"/>
+            <w:tcW w:w="3449" w:type="dxa"/>
+            <w:gridSpan w:val="2"/>
             <w:shd w:val="clear" w:color="auto" w:fill="FFFFFF" w:themeFill="background1"/>
           </w:tcPr>
           <w:p>
@@ -529,7 +637,22 @@
         </w:tc>
         <w:tc>
           <w:tcPr>
-            <w:tcW w:w="3024" w:type="dxa"/>
+            <w:tcW w:w="1866" w:type="dxa"/>
+            <w:shd w:val="clear" w:color="auto" w:fill="FFFFFF" w:themeFill="background1"/>
+          </w:tcPr>
+          <w:p>
+            <w:pPr>
+              <w:spacing w:line="276" w:lineRule="auto"/>
+              <w:jc w:val="center"/>
+            </w:pPr>
+            <w:r>
+              <w:t>1</w:t>
+            </w:r>
+          </w:p>
+        </w:tc>
+        <w:tc>
+          <w:tcPr>
+            <w:tcW w:w="2742" w:type="dxa"/>
             <w:shd w:val="clear" w:color="auto" w:fill="FFFFFF" w:themeFill="background1"/>
           </w:tcPr>
           <w:p>
@@ -559,7 +682,7 @@
         </w:trPr>
         <w:tc>
           <w:tcPr>
-            <w:tcW w:w="2258" w:type="dxa"/>
+            <w:tcW w:w="2264" w:type="dxa"/>
             <w:shd w:val="clear" w:color="auto" w:fill="FFFFFF" w:themeFill="background1"/>
           </w:tcPr>
           <w:p>
@@ -574,7 +697,8 @@
         </w:tc>
         <w:tc>
           <w:tcPr>
-            <w:tcW w:w="3546" w:type="dxa"/>
+            <w:tcW w:w="3449" w:type="dxa"/>
+            <w:gridSpan w:val="2"/>
             <w:shd w:val="clear" w:color="auto" w:fill="FFFFFF" w:themeFill="background1"/>
           </w:tcPr>
           <w:p>
@@ -605,7 +729,22 @@
         </w:tc>
         <w:tc>
           <w:tcPr>
-            <w:tcW w:w="3024" w:type="dxa"/>
+            <w:tcW w:w="1866" w:type="dxa"/>
+            <w:shd w:val="clear" w:color="auto" w:fill="FFFFFF" w:themeFill="background1"/>
+          </w:tcPr>
+          <w:p>
+            <w:pPr>
+              <w:spacing w:line="276" w:lineRule="auto"/>
+              <w:jc w:val="center"/>
+            </w:pPr>
+            <w:r>
+              <w:t>1</w:t>
+            </w:r>
+          </w:p>
+        </w:tc>
+        <w:tc>
+          <w:tcPr>
+            <w:tcW w:w="2742" w:type="dxa"/>
             <w:shd w:val="clear" w:color="auto" w:fill="FFFFFF" w:themeFill="background1"/>
           </w:tcPr>
           <w:p>
@@ -630,7 +769,7 @@
         </w:trPr>
         <w:tc>
           <w:tcPr>
-            <w:tcW w:w="2258" w:type="dxa"/>
+            <w:tcW w:w="2264" w:type="dxa"/>
             <w:shd w:val="clear" w:color="auto" w:fill="FFFFFF" w:themeFill="background1"/>
           </w:tcPr>
           <w:p>
@@ -645,7 +784,8 @@
         </w:tc>
         <w:tc>
           <w:tcPr>
-            <w:tcW w:w="3546" w:type="dxa"/>
+            <w:tcW w:w="3449" w:type="dxa"/>
+            <w:gridSpan w:val="2"/>
             <w:shd w:val="clear" w:color="auto" w:fill="FFFFFF" w:themeFill="background1"/>
           </w:tcPr>
           <w:p>
@@ -708,7 +848,22 @@
         </w:tc>
         <w:tc>
           <w:tcPr>
-            <w:tcW w:w="3024" w:type="dxa"/>
+            <w:tcW w:w="1866" w:type="dxa"/>
+            <w:shd w:val="clear" w:color="auto" w:fill="FFFFFF" w:themeFill="background1"/>
+          </w:tcPr>
+          <w:p>
+            <w:pPr>
+              <w:spacing w:line="276" w:lineRule="auto"/>
+              <w:jc w:val="center"/>
+            </w:pPr>
+            <w:r>
+              <w:t>1</w:t>
+            </w:r>
+          </w:p>
+        </w:tc>
+        <w:tc>
+          <w:tcPr>
+            <w:tcW w:w="2742" w:type="dxa"/>
             <w:shd w:val="clear" w:color="auto" w:fill="FFFFFF" w:themeFill="background1"/>
           </w:tcPr>
           <w:p>
@@ -733,7 +888,7 @@
         </w:trPr>
         <w:tc>
           <w:tcPr>
-            <w:tcW w:w="2258" w:type="dxa"/>
+            <w:tcW w:w="2264" w:type="dxa"/>
             <w:shd w:val="clear" w:color="auto" w:fill="FFFFFF" w:themeFill="background1"/>
           </w:tcPr>
           <w:p>
@@ -748,7 +903,8 @@
         </w:tc>
         <w:tc>
           <w:tcPr>
-            <w:tcW w:w="3546" w:type="dxa"/>
+            <w:tcW w:w="3449" w:type="dxa"/>
+            <w:gridSpan w:val="2"/>
             <w:shd w:val="clear" w:color="auto" w:fill="FFFFFF" w:themeFill="background1"/>
           </w:tcPr>
           <w:p>
@@ -800,7 +956,22 @@
         </w:tc>
         <w:tc>
           <w:tcPr>
-            <w:tcW w:w="3024" w:type="dxa"/>
+            <w:tcW w:w="1866" w:type="dxa"/>
+            <w:shd w:val="clear" w:color="auto" w:fill="FFFFFF" w:themeFill="background1"/>
+          </w:tcPr>
+          <w:p>
+            <w:pPr>
+              <w:spacing w:line="276" w:lineRule="auto"/>
+              <w:jc w:val="center"/>
+            </w:pPr>
+            <w:r>
+              <w:t>1</w:t>
+            </w:r>
+          </w:p>
+        </w:tc>
+        <w:tc>
+          <w:tcPr>
+            <w:tcW w:w="2742" w:type="dxa"/>
             <w:shd w:val="clear" w:color="auto" w:fill="FFFFFF" w:themeFill="background1"/>
           </w:tcPr>
           <w:p>
@@ -825,7 +996,7 @@
         </w:trPr>
         <w:tc>
           <w:tcPr>
-            <w:tcW w:w="2258" w:type="dxa"/>
+            <w:tcW w:w="2264" w:type="dxa"/>
             <w:shd w:val="clear" w:color="auto" w:fill="FFFFFF" w:themeFill="background1"/>
           </w:tcPr>
           <w:p>
@@ -840,7 +1011,8 @@
         </w:tc>
         <w:tc>
           <w:tcPr>
-            <w:tcW w:w="3546" w:type="dxa"/>
+            <w:tcW w:w="3449" w:type="dxa"/>
+            <w:gridSpan w:val="2"/>
             <w:shd w:val="clear" w:color="auto" w:fill="FFFFFF" w:themeFill="background1"/>
           </w:tcPr>
           <w:p>
@@ -855,7 +1027,22 @@
         </w:tc>
         <w:tc>
           <w:tcPr>
-            <w:tcW w:w="3024" w:type="dxa"/>
+            <w:tcW w:w="1866" w:type="dxa"/>
+            <w:shd w:val="clear" w:color="auto" w:fill="FFFFFF" w:themeFill="background1"/>
+          </w:tcPr>
+          <w:p>
+            <w:pPr>
+              <w:spacing w:line="276" w:lineRule="auto"/>
+              <w:jc w:val="center"/>
+            </w:pPr>
+            <w:r>
+              <w:t>1</w:t>
+            </w:r>
+          </w:p>
+        </w:tc>
+        <w:tc>
+          <w:tcPr>
+            <w:tcW w:w="2742" w:type="dxa"/>
             <w:shd w:val="clear" w:color="auto" w:fill="FFFFFF" w:themeFill="background1"/>
           </w:tcPr>
           <w:p>
@@ -880,7 +1067,7 @@
         </w:trPr>
         <w:tc>
           <w:tcPr>
-            <w:tcW w:w="2258" w:type="dxa"/>
+            <w:tcW w:w="2264" w:type="dxa"/>
             <w:shd w:val="clear" w:color="auto" w:fill="FFFFFF" w:themeFill="background1"/>
           </w:tcPr>
           <w:p>
@@ -895,7 +1082,8 @@
         </w:tc>
         <w:tc>
           <w:tcPr>
-            <w:tcW w:w="3546" w:type="dxa"/>
+            <w:tcW w:w="3449" w:type="dxa"/>
+            <w:gridSpan w:val="2"/>
             <w:shd w:val="clear" w:color="auto" w:fill="FFFFFF" w:themeFill="background1"/>
           </w:tcPr>
           <w:p>
@@ -942,7 +1130,22 @@
         </w:tc>
         <w:tc>
           <w:tcPr>
-            <w:tcW w:w="3024" w:type="dxa"/>
+            <w:tcW w:w="1866" w:type="dxa"/>
+            <w:shd w:val="clear" w:color="auto" w:fill="FFFFFF" w:themeFill="background1"/>
+          </w:tcPr>
+          <w:p>
+            <w:pPr>
+              <w:spacing w:line="276" w:lineRule="auto"/>
+              <w:jc w:val="center"/>
+            </w:pPr>
+            <w:r>
+              <w:t>2</w:t>
+            </w:r>
+          </w:p>
+        </w:tc>
+        <w:tc>
+          <w:tcPr>
+            <w:tcW w:w="2742" w:type="dxa"/>
             <w:shd w:val="clear" w:color="auto" w:fill="FFFFFF" w:themeFill="background1"/>
           </w:tcPr>
           <w:p>
@@ -967,7 +1170,7 @@
         </w:trPr>
         <w:tc>
           <w:tcPr>
-            <w:tcW w:w="2258" w:type="dxa"/>
+            <w:tcW w:w="2264" w:type="dxa"/>
             <w:shd w:val="clear" w:color="auto" w:fill="FFFFFF" w:themeFill="background1"/>
           </w:tcPr>
           <w:p>
@@ -982,7 +1185,8 @@
         </w:tc>
         <w:tc>
           <w:tcPr>
-            <w:tcW w:w="3546" w:type="dxa"/>
+            <w:tcW w:w="3449" w:type="dxa"/>
+            <w:gridSpan w:val="2"/>
             <w:shd w:val="clear" w:color="auto" w:fill="FFFFFF" w:themeFill="background1"/>
           </w:tcPr>
           <w:p>
@@ -1013,7 +1217,22 @@
         </w:tc>
         <w:tc>
           <w:tcPr>
-            <w:tcW w:w="3024" w:type="dxa"/>
+            <w:tcW w:w="1866" w:type="dxa"/>
+            <w:shd w:val="clear" w:color="auto" w:fill="FFFFFF" w:themeFill="background1"/>
+          </w:tcPr>
+          <w:p>
+            <w:pPr>
+              <w:spacing w:line="276" w:lineRule="auto"/>
+              <w:jc w:val="center"/>
+            </w:pPr>
+            <w:r>
+              <w:t>1</w:t>
+            </w:r>
+          </w:p>
+        </w:tc>
+        <w:tc>
+          <w:tcPr>
+            <w:tcW w:w="2742" w:type="dxa"/>
             <w:shd w:val="clear" w:color="auto" w:fill="FFFFFF" w:themeFill="background1"/>
           </w:tcPr>
           <w:p>
@@ -1038,7 +1257,7 @@
         </w:trPr>
         <w:tc>
           <w:tcPr>
-            <w:tcW w:w="2258" w:type="dxa"/>
+            <w:tcW w:w="2264" w:type="dxa"/>
             <w:shd w:val="clear" w:color="auto" w:fill="FFFFFF" w:themeFill="background1"/>
           </w:tcPr>
           <w:p>
@@ -1053,7 +1272,8 @@
         </w:tc>
         <w:tc>
           <w:tcPr>
-            <w:tcW w:w="3546" w:type="dxa"/>
+            <w:tcW w:w="3449" w:type="dxa"/>
+            <w:gridSpan w:val="2"/>
             <w:shd w:val="clear" w:color="auto" w:fill="FFFFFF" w:themeFill="background1"/>
           </w:tcPr>
           <w:p>
@@ -1084,7 +1304,22 @@
         </w:tc>
         <w:tc>
           <w:tcPr>
-            <w:tcW w:w="3024" w:type="dxa"/>
+            <w:tcW w:w="1866" w:type="dxa"/>
+            <w:shd w:val="clear" w:color="auto" w:fill="FFFFFF" w:themeFill="background1"/>
+          </w:tcPr>
+          <w:p>
+            <w:pPr>
+              <w:spacing w:line="276" w:lineRule="auto"/>
+              <w:jc w:val="center"/>
+            </w:pPr>
+            <w:r>
+              <w:t>1</w:t>
+            </w:r>
+          </w:p>
+        </w:tc>
+        <w:tc>
+          <w:tcPr>
+            <w:tcW w:w="2742" w:type="dxa"/>
             <w:shd w:val="clear" w:color="auto" w:fill="FFFFFF" w:themeFill="background1"/>
           </w:tcPr>
           <w:p>
@@ -1109,7 +1344,7 @@
         </w:trPr>
         <w:tc>
           <w:tcPr>
-            <w:tcW w:w="2258" w:type="dxa"/>
+            <w:tcW w:w="2264" w:type="dxa"/>
             <w:shd w:val="clear" w:color="auto" w:fill="FFFFFF" w:themeFill="background1"/>
           </w:tcPr>
           <w:p>
@@ -1130,7 +1365,8 @@
         </w:tc>
         <w:tc>
           <w:tcPr>
-            <w:tcW w:w="3546" w:type="dxa"/>
+            <w:tcW w:w="3449" w:type="dxa"/>
+            <w:gridSpan w:val="2"/>
             <w:shd w:val="clear" w:color="auto" w:fill="FFFFFF" w:themeFill="background1"/>
           </w:tcPr>
           <w:p>
@@ -1148,7 +1384,22 @@
         </w:tc>
         <w:tc>
           <w:tcPr>
-            <w:tcW w:w="3024" w:type="dxa"/>
+            <w:tcW w:w="1866" w:type="dxa"/>
+            <w:shd w:val="clear" w:color="auto" w:fill="FFFFFF" w:themeFill="background1"/>
+          </w:tcPr>
+          <w:p>
+            <w:pPr>
+              <w:spacing w:line="276" w:lineRule="auto"/>
+              <w:jc w:val="center"/>
+            </w:pPr>
+            <w:r>
+              <w:t>2</w:t>
+            </w:r>
+          </w:p>
+        </w:tc>
+        <w:tc>
+          <w:tcPr>
+            <w:tcW w:w="2742" w:type="dxa"/>
             <w:shd w:val="clear" w:color="auto" w:fill="FFFFFF" w:themeFill="background1"/>
           </w:tcPr>
           <w:p>
@@ -1177,7 +1428,7 @@
         </w:trPr>
         <w:tc>
           <w:tcPr>
-            <w:tcW w:w="2258" w:type="dxa"/>
+            <w:tcW w:w="2264" w:type="dxa"/>
             <w:shd w:val="clear" w:color="auto" w:fill="FFFFFF" w:themeFill="background1"/>
           </w:tcPr>
           <w:p>
@@ -1192,7 +1443,8 @@
         </w:tc>
         <w:tc>
           <w:tcPr>
-            <w:tcW w:w="3546" w:type="dxa"/>
+            <w:tcW w:w="3449" w:type="dxa"/>
+            <w:gridSpan w:val="2"/>
             <w:shd w:val="clear" w:color="auto" w:fill="FFFFFF" w:themeFill="background1"/>
           </w:tcPr>
           <w:p>
@@ -1247,7 +1499,22 @@
         </w:tc>
         <w:tc>
           <w:tcPr>
-            <w:tcW w:w="3024" w:type="dxa"/>
+            <w:tcW w:w="1866" w:type="dxa"/>
+            <w:shd w:val="clear" w:color="auto" w:fill="FFFFFF" w:themeFill="background1"/>
+          </w:tcPr>
+          <w:p>
+            <w:pPr>
+              <w:spacing w:line="276" w:lineRule="auto"/>
+              <w:jc w:val="center"/>
+            </w:pPr>
+            <w:r>
+              <w:t>1</w:t>
+            </w:r>
+          </w:p>
+        </w:tc>
+        <w:tc>
+          <w:tcPr>
+            <w:tcW w:w="2742" w:type="dxa"/>
             <w:shd w:val="clear" w:color="auto" w:fill="FFFFFF" w:themeFill="background1"/>
           </w:tcPr>
           <w:p>
@@ -1272,23 +1539,23 @@
         </w:trPr>
         <w:tc>
           <w:tcPr>
-            <w:tcW w:w="2258" w:type="dxa"/>
-            <w:shd w:val="clear" w:color="auto" w:fill="FFFFFF" w:themeFill="background1"/>
-          </w:tcPr>
-          <w:p>
-            <w:pPr>
-              <w:spacing w:line="276" w:lineRule="auto"/>
-              <w:jc w:val="center"/>
-            </w:pPr>
-            <w:r>
-              <w:lastRenderedPageBreak/>
+            <w:tcW w:w="2264" w:type="dxa"/>
+            <w:shd w:val="clear" w:color="auto" w:fill="FFFFFF" w:themeFill="background1"/>
+          </w:tcPr>
+          <w:p>
+            <w:pPr>
+              <w:spacing w:line="276" w:lineRule="auto"/>
+              <w:jc w:val="center"/>
+            </w:pPr>
+            <w:r>
               <w:t>OPA2320AIDRGT</w:t>
             </w:r>
           </w:p>
         </w:tc>
         <w:tc>
           <w:tcPr>
-            <w:tcW w:w="3546" w:type="dxa"/>
+            <w:tcW w:w="3449" w:type="dxa"/>
+            <w:gridSpan w:val="2"/>
             <w:shd w:val="clear" w:color="auto" w:fill="FFFFFF" w:themeFill="background1"/>
           </w:tcPr>
           <w:p>
@@ -1324,7 +1591,22 @@
         </w:tc>
         <w:tc>
           <w:tcPr>
-            <w:tcW w:w="3024" w:type="dxa"/>
+            <w:tcW w:w="1866" w:type="dxa"/>
+            <w:shd w:val="clear" w:color="auto" w:fill="FFFFFF" w:themeFill="background1"/>
+          </w:tcPr>
+          <w:p>
+            <w:pPr>
+              <w:spacing w:line="276" w:lineRule="auto"/>
+              <w:jc w:val="center"/>
+            </w:pPr>
+            <w:r>
+              <w:t>1</w:t>
+            </w:r>
+          </w:p>
+        </w:tc>
+        <w:tc>
+          <w:tcPr>
+            <w:tcW w:w="2742" w:type="dxa"/>
             <w:shd w:val="clear" w:color="auto" w:fill="FFFFFF" w:themeFill="background1"/>
           </w:tcPr>
           <w:p>
@@ -1349,7 +1631,7 @@
         </w:trPr>
         <w:tc>
           <w:tcPr>
-            <w:tcW w:w="2258" w:type="dxa"/>
+            <w:tcW w:w="2264" w:type="dxa"/>
             <w:shd w:val="clear" w:color="auto" w:fill="FFFFFF" w:themeFill="background1"/>
           </w:tcPr>
           <w:p>
@@ -1367,7 +1649,8 @@
         </w:tc>
         <w:tc>
           <w:tcPr>
-            <w:tcW w:w="3546" w:type="dxa"/>
+            <w:tcW w:w="3449" w:type="dxa"/>
+            <w:gridSpan w:val="2"/>
             <w:shd w:val="clear" w:color="auto" w:fill="FFFFFF" w:themeFill="background1"/>
           </w:tcPr>
           <w:p>
@@ -1406,7 +1689,22 @@
         </w:tc>
         <w:tc>
           <w:tcPr>
-            <w:tcW w:w="3024" w:type="dxa"/>
+            <w:tcW w:w="1866" w:type="dxa"/>
+            <w:shd w:val="clear" w:color="auto" w:fill="FFFFFF" w:themeFill="background1"/>
+          </w:tcPr>
+          <w:p>
+            <w:pPr>
+              <w:spacing w:line="276" w:lineRule="auto"/>
+              <w:jc w:val="center"/>
+            </w:pPr>
+            <w:r>
+              <w:t>1</w:t>
+            </w:r>
+          </w:p>
+        </w:tc>
+        <w:tc>
+          <w:tcPr>
+            <w:tcW w:w="2742" w:type="dxa"/>
             <w:shd w:val="clear" w:color="auto" w:fill="FFFFFF" w:themeFill="background1"/>
           </w:tcPr>
           <w:p>
@@ -1422,6 +1720,106 @@
                 <w:t>D09S33E4GV00LF</w:t>
               </w:r>
             </w:hyperlink>
+          </w:p>
+        </w:tc>
+      </w:tr>
+      <w:tr>
+        <w:trPr>
+          <w:jc w:val="center"/>
+        </w:trPr>
+        <w:tc>
+          <w:tcPr>
+            <w:tcW w:w="2264" w:type="dxa"/>
+            <w:shd w:val="clear" w:color="auto" w:fill="FFFFFF" w:themeFill="background1"/>
+          </w:tcPr>
+          <w:p>
+            <w:pPr>
+              <w:spacing w:line="276" w:lineRule="auto"/>
+              <w:jc w:val="center"/>
+            </w:pPr>
+            <w:r>
+              <w:t>SM-K26- XCL2GC</w:t>
+            </w:r>
+          </w:p>
+        </w:tc>
+        <w:tc>
+          <w:tcPr>
+            <w:tcW w:w="3449" w:type="dxa"/>
+            <w:gridSpan w:val="2"/>
+            <w:shd w:val="clear" w:color="auto" w:fill="FFFFFF" w:themeFill="background1"/>
+          </w:tcPr>
+          <w:p>
+            <w:pPr>
+              <w:spacing w:line="276" w:lineRule="auto"/>
+              <w:jc w:val="center"/>
+            </w:pPr>
+            <w:proofErr w:type="spellStart"/>
+            <w:r>
+              <w:t>System-OnModule</w:t>
+            </w:r>
+            <w:proofErr w:type="spellEnd"/>
+            <w:r>
+              <w:t xml:space="preserve">, </w:t>
+            </w:r>
+            <w:proofErr w:type="spellStart"/>
+            <w:r>
+              <w:t>Zynq</w:t>
+            </w:r>
+            <w:proofErr w:type="spellEnd"/>
+            <w:r>
+              <w:t xml:space="preserve"> </w:t>
+            </w:r>
+            <w:proofErr w:type="spellStart"/>
+            <w:r>
+              <w:t>Ultrascale+Mpso</w:t>
+            </w:r>
+            <w:proofErr w:type="spellEnd"/>
+            <w:r>
+              <w:t xml:space="preserve"> c </w:t>
+            </w:r>
+            <w:proofErr w:type="spellStart"/>
+            <w:r>
+              <w:t>Rohs</w:t>
+            </w:r>
+            <w:proofErr w:type="spellEnd"/>
+            <w:r>
+              <w:t xml:space="preserve"> </w:t>
+            </w:r>
+            <w:proofErr w:type="spellStart"/>
+            <w:r>
+              <w:t>Compliant</w:t>
+            </w:r>
+            <w:proofErr w:type="spellEnd"/>
+            <w:r>
+              <w:t>: Yes</w:t>
+            </w:r>
+          </w:p>
+        </w:tc>
+        <w:tc>
+          <w:tcPr>
+            <w:tcW w:w="1866" w:type="dxa"/>
+            <w:shd w:val="clear" w:color="auto" w:fill="FFFFFF" w:themeFill="background1"/>
+          </w:tcPr>
+          <w:p>
+            <w:pPr>
+              <w:spacing w:line="276" w:lineRule="auto"/>
+              <w:jc w:val="center"/>
+            </w:pPr>
+            <w:r>
+              <w:t>1</w:t>
+            </w:r>
+          </w:p>
+        </w:tc>
+        <w:tc>
+          <w:tcPr>
+            <w:tcW w:w="2742" w:type="dxa"/>
+            <w:shd w:val="clear" w:color="auto" w:fill="FFFFFF" w:themeFill="background1"/>
+          </w:tcPr>
+          <w:p>
+            <w:pPr>
+              <w:spacing w:line="276" w:lineRule="auto"/>
+              <w:jc w:val="center"/>
+            </w:pPr>
           </w:p>
         </w:tc>
       </w:tr>
@@ -1584,9 +1982,11 @@
         <w:tblLook w:val="04A0" w:firstRow="1" w:lastRow="0" w:firstColumn="1" w:lastColumn="0" w:noHBand="0" w:noVBand="1"/>
       </w:tblPr>
       <w:tblGrid>
-        <w:gridCol w:w="2123"/>
-        <w:gridCol w:w="4112"/>
-        <w:gridCol w:w="2593"/>
+        <w:gridCol w:w="2125"/>
+        <w:gridCol w:w="369"/>
+        <w:gridCol w:w="3105"/>
+        <w:gridCol w:w="1104"/>
+        <w:gridCol w:w="2125"/>
       </w:tblGrid>
       <w:tr>
         <w:trPr>
@@ -1594,8 +1994,8 @@
         </w:trPr>
         <w:tc>
           <w:tcPr>
-            <w:tcW w:w="8828" w:type="dxa"/>
-            <w:gridSpan w:val="3"/>
+            <w:tcW w:w="2572" w:type="dxa"/>
+            <w:gridSpan w:val="2"/>
             <w:shd w:val="clear" w:color="auto" w:fill="FFFFFF" w:themeFill="background1"/>
           </w:tcPr>
           <w:p>
@@ -1607,12 +2007,28 @@
                 <w:bCs/>
               </w:rPr>
             </w:pPr>
-            <w:r>
+          </w:p>
+        </w:tc>
+        <w:tc>
+          <w:tcPr>
+            <w:tcW w:w="7749" w:type="dxa"/>
+            <w:gridSpan w:val="3"/>
+            <w:shd w:val="clear" w:color="auto" w:fill="FFFFFF" w:themeFill="background1"/>
+          </w:tcPr>
+          <w:p>
+            <w:pPr>
+              <w:spacing w:line="276" w:lineRule="auto"/>
+              <w:jc w:val="center"/>
               <w:rPr>
                 <w:b/>
                 <w:bCs/>
               </w:rPr>
-              <w:lastRenderedPageBreak/>
+            </w:pPr>
+            <w:r>
+              <w:rPr>
+                <w:b/>
+                <w:bCs/>
+              </w:rPr>
               <w:t xml:space="preserve">Xilinx KRIA </w:t>
             </w:r>
             <w:proofErr w:type="spellStart"/>
@@ -1633,7 +2049,7 @@
         </w:trPr>
         <w:tc>
           <w:tcPr>
-            <w:tcW w:w="2123" w:type="dxa"/>
+            <w:tcW w:w="2127" w:type="dxa"/>
             <w:shd w:val="clear" w:color="auto" w:fill="FFFFFF" w:themeFill="background1"/>
           </w:tcPr>
           <w:p>
@@ -1656,7 +2072,8 @@
         </w:tc>
         <w:tc>
           <w:tcPr>
-            <w:tcW w:w="4112" w:type="dxa"/>
+            <w:tcW w:w="4955" w:type="dxa"/>
+            <w:gridSpan w:val="2"/>
             <w:shd w:val="clear" w:color="auto" w:fill="FFFFFF" w:themeFill="background1"/>
           </w:tcPr>
           <w:p>
@@ -1679,7 +2096,30 @@
         </w:tc>
         <w:tc>
           <w:tcPr>
-            <w:tcW w:w="2593" w:type="dxa"/>
+            <w:tcW w:w="1111" w:type="dxa"/>
+            <w:shd w:val="clear" w:color="auto" w:fill="FFFFFF" w:themeFill="background1"/>
+          </w:tcPr>
+          <w:p>
+            <w:pPr>
+              <w:spacing w:line="276" w:lineRule="auto"/>
+              <w:jc w:val="center"/>
+              <w:rPr>
+                <w:b/>
+                <w:bCs/>
+              </w:rPr>
+            </w:pPr>
+            <w:r>
+              <w:rPr>
+                <w:b/>
+                <w:bCs/>
+              </w:rPr>
+              <w:t>Cantidad</w:t>
+            </w:r>
+          </w:p>
+        </w:tc>
+        <w:tc>
+          <w:tcPr>
+            <w:tcW w:w="2128" w:type="dxa"/>
             <w:shd w:val="clear" w:color="auto" w:fill="FFFFFF" w:themeFill="background1"/>
           </w:tcPr>
           <w:p>
@@ -1707,7 +2147,7 @@
         </w:trPr>
         <w:tc>
           <w:tcPr>
-            <w:tcW w:w="2123" w:type="dxa"/>
+            <w:tcW w:w="2127" w:type="dxa"/>
             <w:shd w:val="clear" w:color="auto" w:fill="FFFFFF" w:themeFill="background1"/>
           </w:tcPr>
           <w:p>
@@ -1721,7 +2161,8 @@
         </w:tc>
         <w:tc>
           <w:tcPr>
-            <w:tcW w:w="4112" w:type="dxa"/>
+            <w:tcW w:w="4955" w:type="dxa"/>
+            <w:gridSpan w:val="2"/>
             <w:shd w:val="clear" w:color="auto" w:fill="FFFFFF" w:themeFill="background1"/>
           </w:tcPr>
           <w:p>
@@ -1752,7 +2193,22 @@
         </w:tc>
         <w:tc>
           <w:tcPr>
-            <w:tcW w:w="2593" w:type="dxa"/>
+            <w:tcW w:w="1111" w:type="dxa"/>
+            <w:shd w:val="clear" w:color="auto" w:fill="FFFFFF" w:themeFill="background1"/>
+          </w:tcPr>
+          <w:p>
+            <w:pPr>
+              <w:spacing w:line="276" w:lineRule="auto"/>
+              <w:jc w:val="center"/>
+            </w:pPr>
+            <w:r>
+              <w:t>2</w:t>
+            </w:r>
+          </w:p>
+        </w:tc>
+        <w:tc>
+          <w:tcPr>
+            <w:tcW w:w="2128" w:type="dxa"/>
             <w:shd w:val="clear" w:color="auto" w:fill="FFFFFF" w:themeFill="background1"/>
           </w:tcPr>
           <w:p>
@@ -1777,7 +2233,7 @@
         </w:trPr>
         <w:tc>
           <w:tcPr>
-            <w:tcW w:w="2123" w:type="dxa"/>
+            <w:tcW w:w="2127" w:type="dxa"/>
             <w:shd w:val="clear" w:color="auto" w:fill="FFFFFF" w:themeFill="background1"/>
           </w:tcPr>
           <w:p>
@@ -1795,7 +2251,8 @@
         </w:tc>
         <w:tc>
           <w:tcPr>
-            <w:tcW w:w="4112" w:type="dxa"/>
+            <w:tcW w:w="4955" w:type="dxa"/>
+            <w:gridSpan w:val="2"/>
             <w:shd w:val="clear" w:color="auto" w:fill="FFFFFF" w:themeFill="background1"/>
           </w:tcPr>
           <w:p>
@@ -1839,7 +2296,22 @@
         </w:tc>
         <w:tc>
           <w:tcPr>
-            <w:tcW w:w="2593" w:type="dxa"/>
+            <w:tcW w:w="1111" w:type="dxa"/>
+            <w:shd w:val="clear" w:color="auto" w:fill="FFFFFF" w:themeFill="background1"/>
+          </w:tcPr>
+          <w:p>
+            <w:pPr>
+              <w:spacing w:line="276" w:lineRule="auto"/>
+              <w:jc w:val="center"/>
+            </w:pPr>
+            <w:r>
+              <w:t>2</w:t>
+            </w:r>
+          </w:p>
+        </w:tc>
+        <w:tc>
+          <w:tcPr>
+            <w:tcW w:w="2128" w:type="dxa"/>
             <w:shd w:val="clear" w:color="auto" w:fill="FFFFFF" w:themeFill="background1"/>
           </w:tcPr>
           <w:p>
@@ -1864,7 +2336,7 @@
         </w:trPr>
         <w:tc>
           <w:tcPr>
-            <w:tcW w:w="2123" w:type="dxa"/>
+            <w:tcW w:w="2127" w:type="dxa"/>
             <w:shd w:val="clear" w:color="auto" w:fill="FFFFFF" w:themeFill="background1"/>
           </w:tcPr>
           <w:p>
@@ -1879,7 +2351,8 @@
         </w:tc>
         <w:tc>
           <w:tcPr>
-            <w:tcW w:w="4112" w:type="dxa"/>
+            <w:tcW w:w="4955" w:type="dxa"/>
+            <w:gridSpan w:val="2"/>
             <w:shd w:val="clear" w:color="auto" w:fill="FFFFFF" w:themeFill="background1"/>
           </w:tcPr>
           <w:p>
@@ -1902,7 +2375,22 @@
         </w:tc>
         <w:tc>
           <w:tcPr>
-            <w:tcW w:w="2593" w:type="dxa"/>
+            <w:tcW w:w="1111" w:type="dxa"/>
+            <w:shd w:val="clear" w:color="auto" w:fill="FFFFFF" w:themeFill="background1"/>
+          </w:tcPr>
+          <w:p>
+            <w:pPr>
+              <w:spacing w:line="276" w:lineRule="auto"/>
+              <w:jc w:val="center"/>
+            </w:pPr>
+            <w:r>
+              <w:t>2</w:t>
+            </w:r>
+          </w:p>
+        </w:tc>
+        <w:tc>
+          <w:tcPr>
+            <w:tcW w:w="2128" w:type="dxa"/>
             <w:shd w:val="clear" w:color="auto" w:fill="FFFFFF" w:themeFill="background1"/>
           </w:tcPr>
           <w:p>
@@ -1927,7 +2415,7 @@
         </w:trPr>
         <w:tc>
           <w:tcPr>
-            <w:tcW w:w="2123" w:type="dxa"/>
+            <w:tcW w:w="2127" w:type="dxa"/>
             <w:shd w:val="clear" w:color="auto" w:fill="FFFFFF" w:themeFill="background1"/>
           </w:tcPr>
           <w:p>
@@ -1942,7 +2430,8 @@
         </w:tc>
         <w:tc>
           <w:tcPr>
-            <w:tcW w:w="4112" w:type="dxa"/>
+            <w:tcW w:w="4955" w:type="dxa"/>
+            <w:gridSpan w:val="2"/>
             <w:shd w:val="clear" w:color="auto" w:fill="FFFFFF" w:themeFill="background1"/>
           </w:tcPr>
           <w:p>
@@ -1980,7 +2469,22 @@
         </w:tc>
         <w:tc>
           <w:tcPr>
-            <w:tcW w:w="2593" w:type="dxa"/>
+            <w:tcW w:w="1111" w:type="dxa"/>
+            <w:shd w:val="clear" w:color="auto" w:fill="FFFFFF" w:themeFill="background1"/>
+          </w:tcPr>
+          <w:p>
+            <w:pPr>
+              <w:spacing w:line="276" w:lineRule="auto"/>
+              <w:jc w:val="center"/>
+            </w:pPr>
+            <w:r>
+              <w:t>2</w:t>
+            </w:r>
+          </w:p>
+        </w:tc>
+        <w:tc>
+          <w:tcPr>
+            <w:tcW w:w="2128" w:type="dxa"/>
             <w:shd w:val="clear" w:color="auto" w:fill="FFFFFF" w:themeFill="background1"/>
           </w:tcPr>
           <w:p>
@@ -2005,7 +2509,7 @@
         </w:trPr>
         <w:tc>
           <w:tcPr>
-            <w:tcW w:w="2123" w:type="dxa"/>
+            <w:tcW w:w="2127" w:type="dxa"/>
             <w:shd w:val="clear" w:color="auto" w:fill="FFFFFF" w:themeFill="background1"/>
           </w:tcPr>
           <w:p>
@@ -2020,7 +2524,8 @@
         </w:tc>
         <w:tc>
           <w:tcPr>
-            <w:tcW w:w="4112" w:type="dxa"/>
+            <w:tcW w:w="4955" w:type="dxa"/>
+            <w:gridSpan w:val="2"/>
             <w:shd w:val="clear" w:color="auto" w:fill="FFFFFF" w:themeFill="background1"/>
           </w:tcPr>
           <w:p>
@@ -2056,7 +2561,22 @@
         </w:tc>
         <w:tc>
           <w:tcPr>
-            <w:tcW w:w="2593" w:type="dxa"/>
+            <w:tcW w:w="1111" w:type="dxa"/>
+            <w:shd w:val="clear" w:color="auto" w:fill="FFFFFF" w:themeFill="background1"/>
+          </w:tcPr>
+          <w:p>
+            <w:pPr>
+              <w:spacing w:line="276" w:lineRule="auto"/>
+              <w:jc w:val="center"/>
+            </w:pPr>
+            <w:r>
+              <w:t>4</w:t>
+            </w:r>
+          </w:p>
+        </w:tc>
+        <w:tc>
+          <w:tcPr>
+            <w:tcW w:w="2128" w:type="dxa"/>
             <w:shd w:val="clear" w:color="auto" w:fill="FFFFFF" w:themeFill="background1"/>
           </w:tcPr>
           <w:p>
@@ -2081,7 +2601,7 @@
         </w:trPr>
         <w:tc>
           <w:tcPr>
-            <w:tcW w:w="2123" w:type="dxa"/>
+            <w:tcW w:w="2127" w:type="dxa"/>
             <w:shd w:val="clear" w:color="auto" w:fill="FFFFFF" w:themeFill="background1"/>
           </w:tcPr>
           <w:p>
@@ -2102,7 +2622,8 @@
         </w:tc>
         <w:tc>
           <w:tcPr>
-            <w:tcW w:w="4112" w:type="dxa"/>
+            <w:tcW w:w="4955" w:type="dxa"/>
+            <w:gridSpan w:val="2"/>
             <w:shd w:val="clear" w:color="auto" w:fill="FFFFFF" w:themeFill="background1"/>
           </w:tcPr>
           <w:p>
@@ -2138,7 +2659,22 @@
         </w:tc>
         <w:tc>
           <w:tcPr>
-            <w:tcW w:w="2593" w:type="dxa"/>
+            <w:tcW w:w="1111" w:type="dxa"/>
+            <w:shd w:val="clear" w:color="auto" w:fill="FFFFFF" w:themeFill="background1"/>
+          </w:tcPr>
+          <w:p>
+            <w:pPr>
+              <w:spacing w:line="276" w:lineRule="auto"/>
+              <w:jc w:val="center"/>
+            </w:pPr>
+            <w:r>
+              <w:t>5</w:t>
+            </w:r>
+          </w:p>
+        </w:tc>
+        <w:tc>
+          <w:tcPr>
+            <w:tcW w:w="2128" w:type="dxa"/>
             <w:shd w:val="clear" w:color="auto" w:fill="FFFFFF" w:themeFill="background1"/>
           </w:tcPr>
           <w:p>
@@ -2164,7 +2700,7 @@
         </w:trPr>
         <w:tc>
           <w:tcPr>
-            <w:tcW w:w="2123" w:type="dxa"/>
+            <w:tcW w:w="2127" w:type="dxa"/>
             <w:shd w:val="clear" w:color="auto" w:fill="FFFFFF" w:themeFill="background1"/>
           </w:tcPr>
           <w:p>
@@ -2179,7 +2715,8 @@
         </w:tc>
         <w:tc>
           <w:tcPr>
-            <w:tcW w:w="4112" w:type="dxa"/>
+            <w:tcW w:w="4955" w:type="dxa"/>
+            <w:gridSpan w:val="2"/>
             <w:shd w:val="clear" w:color="auto" w:fill="FFFFFF" w:themeFill="background1"/>
           </w:tcPr>
           <w:p>
@@ -2211,7 +2748,22 @@
         </w:tc>
         <w:tc>
           <w:tcPr>
-            <w:tcW w:w="2593" w:type="dxa"/>
+            <w:tcW w:w="1111" w:type="dxa"/>
+            <w:shd w:val="clear" w:color="auto" w:fill="FFFFFF" w:themeFill="background1"/>
+          </w:tcPr>
+          <w:p>
+            <w:pPr>
+              <w:spacing w:line="276" w:lineRule="auto"/>
+              <w:jc w:val="center"/>
+            </w:pPr>
+            <w:r>
+              <w:t>1</w:t>
+            </w:r>
+          </w:p>
+        </w:tc>
+        <w:tc>
+          <w:tcPr>
+            <w:tcW w:w="2128" w:type="dxa"/>
             <w:shd w:val="clear" w:color="auto" w:fill="FFFFFF" w:themeFill="background1"/>
           </w:tcPr>
           <w:p>
@@ -2237,7 +2789,7 @@
         </w:trPr>
         <w:tc>
           <w:tcPr>
-            <w:tcW w:w="2123" w:type="dxa"/>
+            <w:tcW w:w="2127" w:type="dxa"/>
             <w:shd w:val="clear" w:color="auto" w:fill="FFFFFF" w:themeFill="background1"/>
           </w:tcPr>
           <w:p>
@@ -2252,7 +2804,8 @@
         </w:tc>
         <w:tc>
           <w:tcPr>
-            <w:tcW w:w="4112" w:type="dxa"/>
+            <w:tcW w:w="4955" w:type="dxa"/>
+            <w:gridSpan w:val="2"/>
             <w:shd w:val="clear" w:color="auto" w:fill="FFFFFF" w:themeFill="background1"/>
           </w:tcPr>
           <w:p>
@@ -2275,7 +2828,22 @@
         </w:tc>
         <w:tc>
           <w:tcPr>
-            <w:tcW w:w="2593" w:type="dxa"/>
+            <w:tcW w:w="1111" w:type="dxa"/>
+            <w:shd w:val="clear" w:color="auto" w:fill="FFFFFF" w:themeFill="background1"/>
+          </w:tcPr>
+          <w:p>
+            <w:pPr>
+              <w:spacing w:line="276" w:lineRule="auto"/>
+              <w:jc w:val="center"/>
+            </w:pPr>
+            <w:r>
+              <w:t>1</w:t>
+            </w:r>
+          </w:p>
+        </w:tc>
+        <w:tc>
+          <w:tcPr>
+            <w:tcW w:w="2128" w:type="dxa"/>
             <w:shd w:val="clear" w:color="auto" w:fill="FFFFFF" w:themeFill="background1"/>
           </w:tcPr>
           <w:p>
@@ -2301,7 +2869,7 @@
         </w:trPr>
         <w:tc>
           <w:tcPr>
-            <w:tcW w:w="2123" w:type="dxa"/>
+            <w:tcW w:w="2127" w:type="dxa"/>
             <w:shd w:val="clear" w:color="auto" w:fill="FFFFFF" w:themeFill="background1"/>
           </w:tcPr>
           <w:p>
@@ -2316,7 +2884,8 @@
         </w:tc>
         <w:tc>
           <w:tcPr>
-            <w:tcW w:w="4112" w:type="dxa"/>
+            <w:tcW w:w="4955" w:type="dxa"/>
+            <w:gridSpan w:val="2"/>
             <w:shd w:val="clear" w:color="auto" w:fill="FFFFFF" w:themeFill="background1"/>
           </w:tcPr>
           <w:p>
@@ -2368,7 +2937,22 @@
         </w:tc>
         <w:tc>
           <w:tcPr>
-            <w:tcW w:w="2593" w:type="dxa"/>
+            <w:tcW w:w="1111" w:type="dxa"/>
+            <w:shd w:val="clear" w:color="auto" w:fill="FFFFFF" w:themeFill="background1"/>
+          </w:tcPr>
+          <w:p>
+            <w:pPr>
+              <w:spacing w:line="276" w:lineRule="auto"/>
+              <w:jc w:val="center"/>
+            </w:pPr>
+            <w:r>
+              <w:t>1</w:t>
+            </w:r>
+          </w:p>
+        </w:tc>
+        <w:tc>
+          <w:tcPr>
+            <w:tcW w:w="2128" w:type="dxa"/>
             <w:shd w:val="clear" w:color="auto" w:fill="FFFFFF" w:themeFill="background1"/>
           </w:tcPr>
           <w:p>
@@ -2394,7 +2978,7 @@
         </w:trPr>
         <w:tc>
           <w:tcPr>
-            <w:tcW w:w="2123" w:type="dxa"/>
+            <w:tcW w:w="2127" w:type="dxa"/>
             <w:shd w:val="clear" w:color="auto" w:fill="FFFFFF" w:themeFill="background1"/>
           </w:tcPr>
           <w:p>
@@ -2409,7 +2993,8 @@
         </w:tc>
         <w:tc>
           <w:tcPr>
-            <w:tcW w:w="4112" w:type="dxa"/>
+            <w:tcW w:w="4955" w:type="dxa"/>
+            <w:gridSpan w:val="2"/>
             <w:shd w:val="clear" w:color="auto" w:fill="FFFFFF" w:themeFill="background1"/>
           </w:tcPr>
           <w:p>
@@ -2424,7 +3009,22 @@
         </w:tc>
         <w:tc>
           <w:tcPr>
-            <w:tcW w:w="2593" w:type="dxa"/>
+            <w:tcW w:w="1111" w:type="dxa"/>
+            <w:shd w:val="clear" w:color="auto" w:fill="FFFFFF" w:themeFill="background1"/>
+          </w:tcPr>
+          <w:p>
+            <w:pPr>
+              <w:spacing w:line="276" w:lineRule="auto"/>
+              <w:jc w:val="center"/>
+            </w:pPr>
+            <w:r>
+              <w:t>4</w:t>
+            </w:r>
+          </w:p>
+        </w:tc>
+        <w:tc>
+          <w:tcPr>
+            <w:tcW w:w="2128" w:type="dxa"/>
             <w:shd w:val="clear" w:color="auto" w:fill="FFFFFF" w:themeFill="background1"/>
           </w:tcPr>
           <w:p>
@@ -2450,7 +3050,7 @@
         </w:trPr>
         <w:tc>
           <w:tcPr>
-            <w:tcW w:w="2123" w:type="dxa"/>
+            <w:tcW w:w="2127" w:type="dxa"/>
             <w:shd w:val="clear" w:color="auto" w:fill="FFFFFF" w:themeFill="background1"/>
           </w:tcPr>
           <w:p>
@@ -2465,7 +3065,8 @@
         </w:tc>
         <w:tc>
           <w:tcPr>
-            <w:tcW w:w="4112" w:type="dxa"/>
+            <w:tcW w:w="4955" w:type="dxa"/>
+            <w:gridSpan w:val="2"/>
             <w:shd w:val="clear" w:color="auto" w:fill="FFFFFF" w:themeFill="background1"/>
           </w:tcPr>
           <w:p>
@@ -2493,7 +3094,22 @@
         </w:tc>
         <w:tc>
           <w:tcPr>
-            <w:tcW w:w="2593" w:type="dxa"/>
+            <w:tcW w:w="1111" w:type="dxa"/>
+            <w:shd w:val="clear" w:color="auto" w:fill="FFFFFF" w:themeFill="background1"/>
+          </w:tcPr>
+          <w:p>
+            <w:pPr>
+              <w:spacing w:line="276" w:lineRule="auto"/>
+              <w:jc w:val="center"/>
+            </w:pPr>
+            <w:r>
+              <w:t>4</w:t>
+            </w:r>
+          </w:p>
+        </w:tc>
+        <w:tc>
+          <w:tcPr>
+            <w:tcW w:w="2128" w:type="dxa"/>
             <w:shd w:val="clear" w:color="auto" w:fill="FFFFFF" w:themeFill="background1"/>
           </w:tcPr>
           <w:p>
@@ -2519,7 +3135,7 @@
         </w:trPr>
         <w:tc>
           <w:tcPr>
-            <w:tcW w:w="2123" w:type="dxa"/>
+            <w:tcW w:w="2127" w:type="dxa"/>
             <w:shd w:val="clear" w:color="auto" w:fill="FFFFFF" w:themeFill="background1"/>
           </w:tcPr>
           <w:p>
@@ -2534,7 +3150,8 @@
         </w:tc>
         <w:tc>
           <w:tcPr>
-            <w:tcW w:w="4112" w:type="dxa"/>
+            <w:tcW w:w="4955" w:type="dxa"/>
+            <w:gridSpan w:val="2"/>
             <w:shd w:val="clear" w:color="auto" w:fill="FFFFFF" w:themeFill="background1"/>
           </w:tcPr>
           <w:p>
@@ -2549,7 +3166,22 @@
         </w:tc>
         <w:tc>
           <w:tcPr>
-            <w:tcW w:w="2593" w:type="dxa"/>
+            <w:tcW w:w="1111" w:type="dxa"/>
+            <w:shd w:val="clear" w:color="auto" w:fill="FFFFFF" w:themeFill="background1"/>
+          </w:tcPr>
+          <w:p>
+            <w:pPr>
+              <w:spacing w:line="276" w:lineRule="auto"/>
+              <w:jc w:val="center"/>
+            </w:pPr>
+            <w:r>
+              <w:t>24</w:t>
+            </w:r>
+          </w:p>
+        </w:tc>
+        <w:tc>
+          <w:tcPr>
+            <w:tcW w:w="2128" w:type="dxa"/>
             <w:shd w:val="clear" w:color="auto" w:fill="FFFFFF" w:themeFill="background1"/>
           </w:tcPr>
           <w:p>
@@ -2575,7 +3207,7 @@
         </w:trPr>
         <w:tc>
           <w:tcPr>
-            <w:tcW w:w="2123" w:type="dxa"/>
+            <w:tcW w:w="2127" w:type="dxa"/>
             <w:shd w:val="clear" w:color="auto" w:fill="FFFFFF" w:themeFill="background1"/>
           </w:tcPr>
           <w:p>
@@ -2590,7 +3222,8 @@
         </w:tc>
         <w:tc>
           <w:tcPr>
-            <w:tcW w:w="4112" w:type="dxa"/>
+            <w:tcW w:w="4955" w:type="dxa"/>
+            <w:gridSpan w:val="2"/>
             <w:shd w:val="clear" w:color="auto" w:fill="FFFFFF" w:themeFill="background1"/>
           </w:tcPr>
           <w:p>
@@ -2605,7 +3238,22 @@
         </w:tc>
         <w:tc>
           <w:tcPr>
-            <w:tcW w:w="2593" w:type="dxa"/>
+            <w:tcW w:w="1111" w:type="dxa"/>
+            <w:shd w:val="clear" w:color="auto" w:fill="FFFFFF" w:themeFill="background1"/>
+          </w:tcPr>
+          <w:p>
+            <w:pPr>
+              <w:spacing w:line="276" w:lineRule="auto"/>
+              <w:jc w:val="center"/>
+            </w:pPr>
+            <w:r>
+              <w:t>2</w:t>
+            </w:r>
+          </w:p>
+        </w:tc>
+        <w:tc>
+          <w:tcPr>
+            <w:tcW w:w="2128" w:type="dxa"/>
             <w:shd w:val="clear" w:color="auto" w:fill="FFFFFF" w:themeFill="background1"/>
           </w:tcPr>
           <w:p>
@@ -2631,7 +3279,7 @@
         </w:trPr>
         <w:tc>
           <w:tcPr>
-            <w:tcW w:w="2123" w:type="dxa"/>
+            <w:tcW w:w="2127" w:type="dxa"/>
             <w:shd w:val="clear" w:color="auto" w:fill="FFFFFF" w:themeFill="background1"/>
           </w:tcPr>
           <w:p>
@@ -2646,7 +3294,8 @@
         </w:tc>
         <w:tc>
           <w:tcPr>
-            <w:tcW w:w="4112" w:type="dxa"/>
+            <w:tcW w:w="4955" w:type="dxa"/>
+            <w:gridSpan w:val="2"/>
             <w:shd w:val="clear" w:color="auto" w:fill="FFFFFF" w:themeFill="background1"/>
           </w:tcPr>
           <w:p>
@@ -2677,7 +3326,22 @@
         </w:tc>
         <w:tc>
           <w:tcPr>
-            <w:tcW w:w="2593" w:type="dxa"/>
+            <w:tcW w:w="1111" w:type="dxa"/>
+            <w:shd w:val="clear" w:color="auto" w:fill="FFFFFF" w:themeFill="background1"/>
+          </w:tcPr>
+          <w:p>
+            <w:pPr>
+              <w:spacing w:line="276" w:lineRule="auto"/>
+              <w:jc w:val="center"/>
+            </w:pPr>
+            <w:r>
+              <w:t>1</w:t>
+            </w:r>
+          </w:p>
+        </w:tc>
+        <w:tc>
+          <w:tcPr>
+            <w:tcW w:w="2128" w:type="dxa"/>
             <w:shd w:val="clear" w:color="auto" w:fill="FFFFFF" w:themeFill="background1"/>
           </w:tcPr>
           <w:p>
@@ -2703,7 +3367,7 @@
         </w:trPr>
         <w:tc>
           <w:tcPr>
-            <w:tcW w:w="2123" w:type="dxa"/>
+            <w:tcW w:w="2127" w:type="dxa"/>
             <w:shd w:val="clear" w:color="auto" w:fill="FFFFFF" w:themeFill="background1"/>
           </w:tcPr>
           <w:p>
@@ -2718,7 +3382,8 @@
         </w:tc>
         <w:tc>
           <w:tcPr>
-            <w:tcW w:w="4112" w:type="dxa"/>
+            <w:tcW w:w="4955" w:type="dxa"/>
+            <w:gridSpan w:val="2"/>
             <w:shd w:val="clear" w:color="auto" w:fill="FFFFFF" w:themeFill="background1"/>
           </w:tcPr>
           <w:p>
@@ -2746,7 +3411,22 @@
         </w:tc>
         <w:tc>
           <w:tcPr>
-            <w:tcW w:w="2593" w:type="dxa"/>
+            <w:tcW w:w="1111" w:type="dxa"/>
+            <w:shd w:val="clear" w:color="auto" w:fill="FFFFFF" w:themeFill="background1"/>
+          </w:tcPr>
+          <w:p>
+            <w:pPr>
+              <w:spacing w:line="276" w:lineRule="auto"/>
+              <w:jc w:val="center"/>
+            </w:pPr>
+            <w:r>
+              <w:t>5</w:t>
+            </w:r>
+          </w:p>
+        </w:tc>
+        <w:tc>
+          <w:tcPr>
+            <w:tcW w:w="2128" w:type="dxa"/>
             <w:shd w:val="clear" w:color="auto" w:fill="FFFFFF" w:themeFill="background1"/>
           </w:tcPr>
           <w:p>
@@ -2772,7 +3452,7 @@
         </w:trPr>
         <w:tc>
           <w:tcPr>
-            <w:tcW w:w="2123" w:type="dxa"/>
+            <w:tcW w:w="2127" w:type="dxa"/>
             <w:shd w:val="clear" w:color="auto" w:fill="FFFFFF" w:themeFill="background1"/>
           </w:tcPr>
           <w:p>
@@ -2787,7 +3467,8 @@
         </w:tc>
         <w:tc>
           <w:tcPr>
-            <w:tcW w:w="4112" w:type="dxa"/>
+            <w:tcW w:w="4955" w:type="dxa"/>
+            <w:gridSpan w:val="2"/>
             <w:shd w:val="clear" w:color="auto" w:fill="FFFFFF" w:themeFill="background1"/>
           </w:tcPr>
           <w:p>
@@ -2823,7 +3504,22 @@
         </w:tc>
         <w:tc>
           <w:tcPr>
-            <w:tcW w:w="2593" w:type="dxa"/>
+            <w:tcW w:w="1111" w:type="dxa"/>
+            <w:shd w:val="clear" w:color="auto" w:fill="FFFFFF" w:themeFill="background1"/>
+          </w:tcPr>
+          <w:p>
+            <w:pPr>
+              <w:spacing w:line="276" w:lineRule="auto"/>
+              <w:jc w:val="center"/>
+            </w:pPr>
+            <w:r>
+              <w:t>1</w:t>
+            </w:r>
+          </w:p>
+        </w:tc>
+        <w:tc>
+          <w:tcPr>
+            <w:tcW w:w="2128" w:type="dxa"/>
             <w:shd w:val="clear" w:color="auto" w:fill="FFFFFF" w:themeFill="background1"/>
           </w:tcPr>
           <w:p>
@@ -2849,7 +3545,7 @@
         </w:trPr>
         <w:tc>
           <w:tcPr>
-            <w:tcW w:w="2123" w:type="dxa"/>
+            <w:tcW w:w="2127" w:type="dxa"/>
             <w:shd w:val="clear" w:color="auto" w:fill="FFFFFF" w:themeFill="background1"/>
           </w:tcPr>
           <w:p>
@@ -2864,7 +3560,8 @@
         </w:tc>
         <w:tc>
           <w:tcPr>
-            <w:tcW w:w="4112" w:type="dxa"/>
+            <w:tcW w:w="4955" w:type="dxa"/>
+            <w:gridSpan w:val="2"/>
             <w:shd w:val="clear" w:color="auto" w:fill="FFFFFF" w:themeFill="background1"/>
           </w:tcPr>
           <w:p>
@@ -2879,7 +3576,22 @@
         </w:tc>
         <w:tc>
           <w:tcPr>
-            <w:tcW w:w="2593" w:type="dxa"/>
+            <w:tcW w:w="1111" w:type="dxa"/>
+            <w:shd w:val="clear" w:color="auto" w:fill="FFFFFF" w:themeFill="background1"/>
+          </w:tcPr>
+          <w:p>
+            <w:pPr>
+              <w:spacing w:line="276" w:lineRule="auto"/>
+              <w:jc w:val="center"/>
+            </w:pPr>
+            <w:r>
+              <w:t>1</w:t>
+            </w:r>
+          </w:p>
+        </w:tc>
+        <w:tc>
+          <w:tcPr>
+            <w:tcW w:w="2128" w:type="dxa"/>
             <w:shd w:val="clear" w:color="auto" w:fill="FFFFFF" w:themeFill="background1"/>
           </w:tcPr>
           <w:p>
@@ -2905,23 +3617,23 @@
         </w:trPr>
         <w:tc>
           <w:tcPr>
-            <w:tcW w:w="2123" w:type="dxa"/>
-            <w:shd w:val="clear" w:color="auto" w:fill="FFFFFF" w:themeFill="background1"/>
-          </w:tcPr>
-          <w:p>
-            <w:pPr>
-              <w:spacing w:line="276" w:lineRule="auto"/>
-              <w:jc w:val="center"/>
-            </w:pPr>
-            <w:r>
-              <w:lastRenderedPageBreak/>
+            <w:tcW w:w="2127" w:type="dxa"/>
+            <w:shd w:val="clear" w:color="auto" w:fill="FFFFFF" w:themeFill="background1"/>
+          </w:tcPr>
+          <w:p>
+            <w:pPr>
+              <w:spacing w:line="276" w:lineRule="auto"/>
+              <w:jc w:val="center"/>
+            </w:pPr>
+            <w:r>
               <w:t>NB3V1104CDTR2G</w:t>
             </w:r>
           </w:p>
         </w:tc>
         <w:tc>
           <w:tcPr>
-            <w:tcW w:w="4112" w:type="dxa"/>
+            <w:tcW w:w="4955" w:type="dxa"/>
+            <w:gridSpan w:val="2"/>
             <w:shd w:val="clear" w:color="auto" w:fill="FFFFFF" w:themeFill="background1"/>
           </w:tcPr>
           <w:p>
@@ -2936,7 +3648,22 @@
         </w:tc>
         <w:tc>
           <w:tcPr>
-            <w:tcW w:w="2593" w:type="dxa"/>
+            <w:tcW w:w="1111" w:type="dxa"/>
+            <w:shd w:val="clear" w:color="auto" w:fill="FFFFFF" w:themeFill="background1"/>
+          </w:tcPr>
+          <w:p>
+            <w:pPr>
+              <w:spacing w:line="276" w:lineRule="auto"/>
+              <w:jc w:val="center"/>
+            </w:pPr>
+            <w:r>
+              <w:t>1</w:t>
+            </w:r>
+          </w:p>
+        </w:tc>
+        <w:tc>
+          <w:tcPr>
+            <w:tcW w:w="2128" w:type="dxa"/>
             <w:shd w:val="clear" w:color="auto" w:fill="FFFFFF" w:themeFill="background1"/>
           </w:tcPr>
           <w:p>
@@ -2962,7 +3689,7 @@
         </w:trPr>
         <w:tc>
           <w:tcPr>
-            <w:tcW w:w="2123" w:type="dxa"/>
+            <w:tcW w:w="2127" w:type="dxa"/>
             <w:shd w:val="clear" w:color="auto" w:fill="FFFFFF" w:themeFill="background1"/>
           </w:tcPr>
           <w:p>
@@ -2977,7 +3704,8 @@
         </w:tc>
         <w:tc>
           <w:tcPr>
-            <w:tcW w:w="4112" w:type="dxa"/>
+            <w:tcW w:w="4955" w:type="dxa"/>
+            <w:gridSpan w:val="2"/>
             <w:shd w:val="clear" w:color="auto" w:fill="FFFFFF" w:themeFill="background1"/>
           </w:tcPr>
           <w:p>
@@ -2992,7 +3720,22 @@
         </w:tc>
         <w:tc>
           <w:tcPr>
-            <w:tcW w:w="2593" w:type="dxa"/>
+            <w:tcW w:w="1111" w:type="dxa"/>
+            <w:shd w:val="clear" w:color="auto" w:fill="FFFFFF" w:themeFill="background1"/>
+          </w:tcPr>
+          <w:p>
+            <w:pPr>
+              <w:spacing w:line="276" w:lineRule="auto"/>
+              <w:jc w:val="center"/>
+            </w:pPr>
+            <w:r>
+              <w:t>1</w:t>
+            </w:r>
+          </w:p>
+        </w:tc>
+        <w:tc>
+          <w:tcPr>
+            <w:tcW w:w="2128" w:type="dxa"/>
             <w:shd w:val="clear" w:color="auto" w:fill="FFFFFF" w:themeFill="background1"/>
           </w:tcPr>
           <w:p>
@@ -3018,7 +3761,7 @@
         </w:trPr>
         <w:tc>
           <w:tcPr>
-            <w:tcW w:w="2123" w:type="dxa"/>
+            <w:tcW w:w="2127" w:type="dxa"/>
             <w:shd w:val="clear" w:color="auto" w:fill="FFFFFF" w:themeFill="background1"/>
           </w:tcPr>
           <w:p>
@@ -3033,7 +3776,8 @@
         </w:tc>
         <w:tc>
           <w:tcPr>
-            <w:tcW w:w="4112" w:type="dxa"/>
+            <w:tcW w:w="4955" w:type="dxa"/>
+            <w:gridSpan w:val="2"/>
             <w:shd w:val="clear" w:color="auto" w:fill="FFFFFF" w:themeFill="background1"/>
           </w:tcPr>
           <w:p>
@@ -3096,7 +3840,22 @@
         </w:tc>
         <w:tc>
           <w:tcPr>
-            <w:tcW w:w="2593" w:type="dxa"/>
+            <w:tcW w:w="1111" w:type="dxa"/>
+            <w:shd w:val="clear" w:color="auto" w:fill="FFFFFF" w:themeFill="background1"/>
+          </w:tcPr>
+          <w:p>
+            <w:pPr>
+              <w:spacing w:line="276" w:lineRule="auto"/>
+              <w:jc w:val="center"/>
+            </w:pPr>
+            <w:r>
+              <w:t>1</w:t>
+            </w:r>
+          </w:p>
+        </w:tc>
+        <w:tc>
+          <w:tcPr>
+            <w:tcW w:w="2128" w:type="dxa"/>
             <w:shd w:val="clear" w:color="auto" w:fill="FFFFFF" w:themeFill="background1"/>
           </w:tcPr>
           <w:p>
@@ -3122,7 +3881,7 @@
         </w:trPr>
         <w:tc>
           <w:tcPr>
-            <w:tcW w:w="2123" w:type="dxa"/>
+            <w:tcW w:w="2127" w:type="dxa"/>
             <w:shd w:val="clear" w:color="auto" w:fill="FFFFFF" w:themeFill="background1"/>
           </w:tcPr>
           <w:p>
@@ -3137,7 +3896,8 @@
         </w:tc>
         <w:tc>
           <w:tcPr>
-            <w:tcW w:w="4112" w:type="dxa"/>
+            <w:tcW w:w="4955" w:type="dxa"/>
+            <w:gridSpan w:val="2"/>
             <w:shd w:val="clear" w:color="auto" w:fill="FFFFFF" w:themeFill="background1"/>
           </w:tcPr>
           <w:p>
@@ -3157,7 +3917,22 @@
         </w:tc>
         <w:tc>
           <w:tcPr>
-            <w:tcW w:w="2593" w:type="dxa"/>
+            <w:tcW w:w="1111" w:type="dxa"/>
+            <w:shd w:val="clear" w:color="auto" w:fill="FFFFFF" w:themeFill="background1"/>
+          </w:tcPr>
+          <w:p>
+            <w:pPr>
+              <w:spacing w:line="276" w:lineRule="auto"/>
+              <w:jc w:val="center"/>
+            </w:pPr>
+            <w:r>
+              <w:t>3</w:t>
+            </w:r>
+          </w:p>
+        </w:tc>
+        <w:tc>
+          <w:tcPr>
+            <w:tcW w:w="2128" w:type="dxa"/>
             <w:shd w:val="clear" w:color="auto" w:fill="FFFFFF" w:themeFill="background1"/>
           </w:tcPr>
           <w:p>
@@ -3183,7 +3958,7 @@
         </w:trPr>
         <w:tc>
           <w:tcPr>
-            <w:tcW w:w="2123" w:type="dxa"/>
+            <w:tcW w:w="2127" w:type="dxa"/>
             <w:shd w:val="clear" w:color="auto" w:fill="FFFFFF" w:themeFill="background1"/>
           </w:tcPr>
           <w:p>
@@ -3198,7 +3973,8 @@
         </w:tc>
         <w:tc>
           <w:tcPr>
-            <w:tcW w:w="4112" w:type="dxa"/>
+            <w:tcW w:w="4955" w:type="dxa"/>
+            <w:gridSpan w:val="2"/>
             <w:shd w:val="clear" w:color="auto" w:fill="FFFFFF" w:themeFill="background1"/>
           </w:tcPr>
           <w:p>
@@ -3272,7 +4048,22 @@
         </w:tc>
         <w:tc>
           <w:tcPr>
-            <w:tcW w:w="2593" w:type="dxa"/>
+            <w:tcW w:w="1111" w:type="dxa"/>
+            <w:shd w:val="clear" w:color="auto" w:fill="FFFFFF" w:themeFill="background1"/>
+          </w:tcPr>
+          <w:p>
+            <w:pPr>
+              <w:spacing w:line="276" w:lineRule="auto"/>
+              <w:jc w:val="center"/>
+            </w:pPr>
+            <w:r>
+              <w:t>1</w:t>
+            </w:r>
+          </w:p>
+        </w:tc>
+        <w:tc>
+          <w:tcPr>
+            <w:tcW w:w="2128" w:type="dxa"/>
             <w:shd w:val="clear" w:color="auto" w:fill="FFFFFF" w:themeFill="background1"/>
           </w:tcPr>
           <w:p>
@@ -3299,7 +4090,7 @@
         </w:trPr>
         <w:tc>
           <w:tcPr>
-            <w:tcW w:w="2123" w:type="dxa"/>
+            <w:tcW w:w="2127" w:type="dxa"/>
             <w:shd w:val="clear" w:color="auto" w:fill="FFFFFF" w:themeFill="background1"/>
           </w:tcPr>
           <w:p>
@@ -3314,7 +4105,8 @@
         </w:tc>
         <w:tc>
           <w:tcPr>
-            <w:tcW w:w="4112" w:type="dxa"/>
+            <w:tcW w:w="4955" w:type="dxa"/>
+            <w:gridSpan w:val="2"/>
             <w:shd w:val="clear" w:color="auto" w:fill="FFFFFF" w:themeFill="background1"/>
           </w:tcPr>
           <w:p>
@@ -3382,7 +4174,22 @@
         </w:tc>
         <w:tc>
           <w:tcPr>
-            <w:tcW w:w="2593" w:type="dxa"/>
+            <w:tcW w:w="1111" w:type="dxa"/>
+            <w:shd w:val="clear" w:color="auto" w:fill="FFFFFF" w:themeFill="background1"/>
+          </w:tcPr>
+          <w:p>
+            <w:pPr>
+              <w:spacing w:line="276" w:lineRule="auto"/>
+              <w:jc w:val="center"/>
+            </w:pPr>
+            <w:r>
+              <w:t>1</w:t>
+            </w:r>
+          </w:p>
+        </w:tc>
+        <w:tc>
+          <w:tcPr>
+            <w:tcW w:w="2128" w:type="dxa"/>
             <w:shd w:val="clear" w:color="auto" w:fill="FFFFFF" w:themeFill="background1"/>
           </w:tcPr>
           <w:p>
@@ -3408,7 +4215,7 @@
         </w:trPr>
         <w:tc>
           <w:tcPr>
-            <w:tcW w:w="2123" w:type="dxa"/>
+            <w:tcW w:w="2127" w:type="dxa"/>
             <w:shd w:val="clear" w:color="auto" w:fill="FFFFFF" w:themeFill="background1"/>
           </w:tcPr>
           <w:p>
@@ -3423,7 +4230,8 @@
         </w:tc>
         <w:tc>
           <w:tcPr>
-            <w:tcW w:w="4112" w:type="dxa"/>
+            <w:tcW w:w="4955" w:type="dxa"/>
+            <w:gridSpan w:val="2"/>
             <w:shd w:val="clear" w:color="auto" w:fill="FFFFFF" w:themeFill="background1"/>
           </w:tcPr>
           <w:p>
@@ -3462,7 +4270,22 @@
         </w:tc>
         <w:tc>
           <w:tcPr>
-            <w:tcW w:w="2593" w:type="dxa"/>
+            <w:tcW w:w="1111" w:type="dxa"/>
+            <w:shd w:val="clear" w:color="auto" w:fill="FFFFFF" w:themeFill="background1"/>
+          </w:tcPr>
+          <w:p>
+            <w:pPr>
+              <w:spacing w:line="276" w:lineRule="auto"/>
+              <w:jc w:val="center"/>
+            </w:pPr>
+            <w:r>
+              <w:t>1</w:t>
+            </w:r>
+          </w:p>
+        </w:tc>
+        <w:tc>
+          <w:tcPr>
+            <w:tcW w:w="2128" w:type="dxa"/>
             <w:shd w:val="clear" w:color="auto" w:fill="FFFFFF" w:themeFill="background1"/>
           </w:tcPr>
           <w:p>
@@ -3488,7 +4311,7 @@
         </w:trPr>
         <w:tc>
           <w:tcPr>
-            <w:tcW w:w="2123" w:type="dxa"/>
+            <w:tcW w:w="2127" w:type="dxa"/>
             <w:shd w:val="clear" w:color="auto" w:fill="FFFFFF" w:themeFill="background1"/>
           </w:tcPr>
           <w:p>
@@ -3511,7 +4334,8 @@
         </w:tc>
         <w:tc>
           <w:tcPr>
-            <w:tcW w:w="4112" w:type="dxa"/>
+            <w:tcW w:w="4955" w:type="dxa"/>
+            <w:gridSpan w:val="2"/>
             <w:shd w:val="clear" w:color="auto" w:fill="FFFFFF" w:themeFill="background1"/>
           </w:tcPr>
           <w:p>
@@ -3534,7 +4358,22 @@
         </w:tc>
         <w:tc>
           <w:tcPr>
-            <w:tcW w:w="2593" w:type="dxa"/>
+            <w:tcW w:w="1111" w:type="dxa"/>
+            <w:shd w:val="clear" w:color="auto" w:fill="FFFFFF" w:themeFill="background1"/>
+          </w:tcPr>
+          <w:p>
+            <w:pPr>
+              <w:spacing w:line="276" w:lineRule="auto"/>
+              <w:jc w:val="center"/>
+            </w:pPr>
+            <w:r>
+              <w:t>1</w:t>
+            </w:r>
+          </w:p>
+        </w:tc>
+        <w:tc>
+          <w:tcPr>
+            <w:tcW w:w="2128" w:type="dxa"/>
             <w:shd w:val="clear" w:color="auto" w:fill="FFFFFF" w:themeFill="background1"/>
           </w:tcPr>
           <w:p>
@@ -3576,7 +4415,7 @@
         </w:trPr>
         <w:tc>
           <w:tcPr>
-            <w:tcW w:w="2123" w:type="dxa"/>
+            <w:tcW w:w="2127" w:type="dxa"/>
             <w:shd w:val="clear" w:color="auto" w:fill="FFFFFF" w:themeFill="background1"/>
           </w:tcPr>
           <w:p>
@@ -3591,7 +4430,8 @@
         </w:tc>
         <w:tc>
           <w:tcPr>
-            <w:tcW w:w="4112" w:type="dxa"/>
+            <w:tcW w:w="4955" w:type="dxa"/>
+            <w:gridSpan w:val="2"/>
             <w:shd w:val="clear" w:color="auto" w:fill="FFFFFF" w:themeFill="background1"/>
           </w:tcPr>
           <w:p>
@@ -3606,7 +4446,22 @@
         </w:tc>
         <w:tc>
           <w:tcPr>
-            <w:tcW w:w="2593" w:type="dxa"/>
+            <w:tcW w:w="1111" w:type="dxa"/>
+            <w:shd w:val="clear" w:color="auto" w:fill="FFFFFF" w:themeFill="background1"/>
+          </w:tcPr>
+          <w:p>
+            <w:pPr>
+              <w:spacing w:line="276" w:lineRule="auto"/>
+              <w:jc w:val="center"/>
+            </w:pPr>
+            <w:r>
+              <w:t>3</w:t>
+            </w:r>
+          </w:p>
+        </w:tc>
+        <w:tc>
+          <w:tcPr>
+            <w:tcW w:w="2128" w:type="dxa"/>
             <w:shd w:val="clear" w:color="auto" w:fill="FFFFFF" w:themeFill="background1"/>
           </w:tcPr>
           <w:p>
@@ -3632,7 +4487,7 @@
         </w:trPr>
         <w:tc>
           <w:tcPr>
-            <w:tcW w:w="2123" w:type="dxa"/>
+            <w:tcW w:w="2127" w:type="dxa"/>
             <w:shd w:val="clear" w:color="auto" w:fill="FFFFFF" w:themeFill="background1"/>
           </w:tcPr>
           <w:p>
@@ -3647,7 +4502,8 @@
         </w:tc>
         <w:tc>
           <w:tcPr>
-            <w:tcW w:w="4112" w:type="dxa"/>
+            <w:tcW w:w="4955" w:type="dxa"/>
+            <w:gridSpan w:val="2"/>
             <w:shd w:val="clear" w:color="auto" w:fill="FFFFFF" w:themeFill="background1"/>
           </w:tcPr>
           <w:p>
@@ -3740,7 +4596,22 @@
         </w:tc>
         <w:tc>
           <w:tcPr>
-            <w:tcW w:w="2593" w:type="dxa"/>
+            <w:tcW w:w="1111" w:type="dxa"/>
+            <w:shd w:val="clear" w:color="auto" w:fill="FFFFFF" w:themeFill="background1"/>
+          </w:tcPr>
+          <w:p>
+            <w:pPr>
+              <w:spacing w:line="276" w:lineRule="auto"/>
+              <w:jc w:val="center"/>
+            </w:pPr>
+            <w:r>
+              <w:t>1</w:t>
+            </w:r>
+          </w:p>
+        </w:tc>
+        <w:tc>
+          <w:tcPr>
+            <w:tcW w:w="2128" w:type="dxa"/>
             <w:shd w:val="clear" w:color="auto" w:fill="FFFFFF" w:themeFill="background1"/>
           </w:tcPr>
           <w:p>
@@ -3766,7 +4637,7 @@
         </w:trPr>
         <w:tc>
           <w:tcPr>
-            <w:tcW w:w="2123" w:type="dxa"/>
+            <w:tcW w:w="2127" w:type="dxa"/>
             <w:shd w:val="clear" w:color="auto" w:fill="FFFFFF" w:themeFill="background1"/>
           </w:tcPr>
           <w:p>
@@ -3781,7 +4652,8 @@
         </w:tc>
         <w:tc>
           <w:tcPr>
-            <w:tcW w:w="4112" w:type="dxa"/>
+            <w:tcW w:w="4955" w:type="dxa"/>
+            <w:gridSpan w:val="2"/>
             <w:shd w:val="clear" w:color="auto" w:fill="FFFFFF" w:themeFill="background1"/>
           </w:tcPr>
           <w:p>
@@ -3799,7 +4671,22 @@
         </w:tc>
         <w:tc>
           <w:tcPr>
-            <w:tcW w:w="2593" w:type="dxa"/>
+            <w:tcW w:w="1111" w:type="dxa"/>
+            <w:shd w:val="clear" w:color="auto" w:fill="FFFFFF" w:themeFill="background1"/>
+          </w:tcPr>
+          <w:p>
+            <w:pPr>
+              <w:spacing w:line="276" w:lineRule="auto"/>
+              <w:jc w:val="center"/>
+            </w:pPr>
+            <w:r>
+              <w:t>1</w:t>
+            </w:r>
+          </w:p>
+        </w:tc>
+        <w:tc>
+          <w:tcPr>
+            <w:tcW w:w="2128" w:type="dxa"/>
             <w:shd w:val="clear" w:color="auto" w:fill="FFFFFF" w:themeFill="background1"/>
           </w:tcPr>
           <w:p>
@@ -3825,7 +4712,7 @@
         </w:trPr>
         <w:tc>
           <w:tcPr>
-            <w:tcW w:w="2123" w:type="dxa"/>
+            <w:tcW w:w="2127" w:type="dxa"/>
             <w:shd w:val="clear" w:color="auto" w:fill="FFFFFF" w:themeFill="background1"/>
           </w:tcPr>
           <w:p>
@@ -3840,7 +4727,8 @@
         </w:tc>
         <w:tc>
           <w:tcPr>
-            <w:tcW w:w="4112" w:type="dxa"/>
+            <w:tcW w:w="4955" w:type="dxa"/>
+            <w:gridSpan w:val="2"/>
             <w:shd w:val="clear" w:color="auto" w:fill="FFFFFF" w:themeFill="background1"/>
           </w:tcPr>
           <w:p>
@@ -3855,7 +4743,22 @@
         </w:tc>
         <w:tc>
           <w:tcPr>
-            <w:tcW w:w="2593" w:type="dxa"/>
+            <w:tcW w:w="1111" w:type="dxa"/>
+            <w:shd w:val="clear" w:color="auto" w:fill="FFFFFF" w:themeFill="background1"/>
+          </w:tcPr>
+          <w:p>
+            <w:pPr>
+              <w:spacing w:line="276" w:lineRule="auto"/>
+              <w:jc w:val="center"/>
+            </w:pPr>
+            <w:r>
+              <w:t>1</w:t>
+            </w:r>
+          </w:p>
+        </w:tc>
+        <w:tc>
+          <w:tcPr>
+            <w:tcW w:w="2128" w:type="dxa"/>
             <w:shd w:val="clear" w:color="auto" w:fill="FFFFFF" w:themeFill="background1"/>
           </w:tcPr>
           <w:p>
@@ -3881,7 +4784,7 @@
         </w:trPr>
         <w:tc>
           <w:tcPr>
-            <w:tcW w:w="2123" w:type="dxa"/>
+            <w:tcW w:w="2127" w:type="dxa"/>
             <w:shd w:val="clear" w:color="auto" w:fill="FFFFFF" w:themeFill="background1"/>
           </w:tcPr>
           <w:p>
@@ -3896,7 +4799,8 @@
         </w:tc>
         <w:tc>
           <w:tcPr>
-            <w:tcW w:w="4112" w:type="dxa"/>
+            <w:tcW w:w="4955" w:type="dxa"/>
+            <w:gridSpan w:val="2"/>
             <w:shd w:val="clear" w:color="auto" w:fill="FFFFFF" w:themeFill="background1"/>
           </w:tcPr>
           <w:p>
@@ -3928,7 +4832,22 @@
         </w:tc>
         <w:tc>
           <w:tcPr>
-            <w:tcW w:w="2593" w:type="dxa"/>
+            <w:tcW w:w="1111" w:type="dxa"/>
+            <w:shd w:val="clear" w:color="auto" w:fill="FFFFFF" w:themeFill="background1"/>
+          </w:tcPr>
+          <w:p>
+            <w:pPr>
+              <w:spacing w:line="276" w:lineRule="auto"/>
+              <w:jc w:val="center"/>
+            </w:pPr>
+            <w:r>
+              <w:t>6</w:t>
+            </w:r>
+          </w:p>
+        </w:tc>
+        <w:tc>
+          <w:tcPr>
+            <w:tcW w:w="2128" w:type="dxa"/>
             <w:shd w:val="clear" w:color="auto" w:fill="FFFFFF" w:themeFill="background1"/>
           </w:tcPr>
           <w:p>
@@ -3954,7 +4873,7 @@
         </w:trPr>
         <w:tc>
           <w:tcPr>
-            <w:tcW w:w="2123" w:type="dxa"/>
+            <w:tcW w:w="2127" w:type="dxa"/>
             <w:shd w:val="clear" w:color="auto" w:fill="FFFFFF" w:themeFill="background1"/>
           </w:tcPr>
           <w:p>
@@ -3969,7 +4888,8 @@
         </w:tc>
         <w:tc>
           <w:tcPr>
-            <w:tcW w:w="4112" w:type="dxa"/>
+            <w:tcW w:w="4955" w:type="dxa"/>
+            <w:gridSpan w:val="2"/>
             <w:shd w:val="clear" w:color="auto" w:fill="FFFFFF" w:themeFill="background1"/>
           </w:tcPr>
           <w:p>
@@ -3987,7 +4907,22 @@
         </w:tc>
         <w:tc>
           <w:tcPr>
-            <w:tcW w:w="2593" w:type="dxa"/>
+            <w:tcW w:w="1111" w:type="dxa"/>
+            <w:shd w:val="clear" w:color="auto" w:fill="FFFFFF" w:themeFill="background1"/>
+          </w:tcPr>
+          <w:p>
+            <w:pPr>
+              <w:spacing w:line="276" w:lineRule="auto"/>
+              <w:jc w:val="center"/>
+            </w:pPr>
+            <w:r>
+              <w:t>1</w:t>
+            </w:r>
+          </w:p>
+        </w:tc>
+        <w:tc>
+          <w:tcPr>
+            <w:tcW w:w="2128" w:type="dxa"/>
             <w:shd w:val="clear" w:color="auto" w:fill="FFFFFF" w:themeFill="background1"/>
           </w:tcPr>
           <w:p>
@@ -4013,7 +4948,7 @@
         </w:trPr>
         <w:tc>
           <w:tcPr>
-            <w:tcW w:w="2123" w:type="dxa"/>
+            <w:tcW w:w="2127" w:type="dxa"/>
             <w:shd w:val="clear" w:color="auto" w:fill="FFFFFF" w:themeFill="background1"/>
           </w:tcPr>
           <w:p>
@@ -4028,7 +4963,8 @@
         </w:tc>
         <w:tc>
           <w:tcPr>
-            <w:tcW w:w="4112" w:type="dxa"/>
+            <w:tcW w:w="4955" w:type="dxa"/>
+            <w:gridSpan w:val="2"/>
             <w:shd w:val="clear" w:color="auto" w:fill="FFFFFF" w:themeFill="background1"/>
           </w:tcPr>
           <w:p>
@@ -4144,7 +5080,22 @@
         </w:tc>
         <w:tc>
           <w:tcPr>
-            <w:tcW w:w="2593" w:type="dxa"/>
+            <w:tcW w:w="1111" w:type="dxa"/>
+            <w:shd w:val="clear" w:color="auto" w:fill="FFFFFF" w:themeFill="background1"/>
+          </w:tcPr>
+          <w:p>
+            <w:pPr>
+              <w:spacing w:line="276" w:lineRule="auto"/>
+              <w:jc w:val="center"/>
+            </w:pPr>
+            <w:r>
+              <w:t>1</w:t>
+            </w:r>
+          </w:p>
+        </w:tc>
+        <w:tc>
+          <w:tcPr>
+            <w:tcW w:w="2128" w:type="dxa"/>
             <w:shd w:val="clear" w:color="auto" w:fill="FFFFFF" w:themeFill="background1"/>
           </w:tcPr>
           <w:p>
@@ -4170,7 +5121,7 @@
         </w:trPr>
         <w:tc>
           <w:tcPr>
-            <w:tcW w:w="2123" w:type="dxa"/>
+            <w:tcW w:w="2127" w:type="dxa"/>
             <w:shd w:val="clear" w:color="auto" w:fill="FFFFFF" w:themeFill="background1"/>
           </w:tcPr>
           <w:p>
@@ -4185,7 +5136,8 @@
         </w:tc>
         <w:tc>
           <w:tcPr>
-            <w:tcW w:w="4112" w:type="dxa"/>
+            <w:tcW w:w="4955" w:type="dxa"/>
+            <w:gridSpan w:val="2"/>
             <w:shd w:val="clear" w:color="auto" w:fill="FFFFFF" w:themeFill="background1"/>
           </w:tcPr>
           <w:p>
@@ -4245,7 +5197,22 @@
         </w:tc>
         <w:tc>
           <w:tcPr>
-            <w:tcW w:w="2593" w:type="dxa"/>
+            <w:tcW w:w="1111" w:type="dxa"/>
+            <w:shd w:val="clear" w:color="auto" w:fill="FFFFFF" w:themeFill="background1"/>
+          </w:tcPr>
+          <w:p>
+            <w:pPr>
+              <w:spacing w:line="276" w:lineRule="auto"/>
+              <w:jc w:val="center"/>
+            </w:pPr>
+            <w:r>
+              <w:t>8</w:t>
+            </w:r>
+          </w:p>
+        </w:tc>
+        <w:tc>
+          <w:tcPr>
+            <w:tcW w:w="2128" w:type="dxa"/>
             <w:shd w:val="clear" w:color="auto" w:fill="FFFFFF" w:themeFill="background1"/>
           </w:tcPr>
           <w:p>
@@ -4271,7 +5238,7 @@
         </w:trPr>
         <w:tc>
           <w:tcPr>
-            <w:tcW w:w="2123" w:type="dxa"/>
+            <w:tcW w:w="2127" w:type="dxa"/>
             <w:shd w:val="clear" w:color="auto" w:fill="FFFFFF" w:themeFill="background1"/>
           </w:tcPr>
           <w:p>
@@ -4286,7 +5253,8 @@
         </w:tc>
         <w:tc>
           <w:tcPr>
-            <w:tcW w:w="4112" w:type="dxa"/>
+            <w:tcW w:w="4955" w:type="dxa"/>
+            <w:gridSpan w:val="2"/>
             <w:shd w:val="clear" w:color="auto" w:fill="FFFFFF" w:themeFill="background1"/>
           </w:tcPr>
           <w:p>
@@ -4351,7 +5319,22 @@
         </w:tc>
         <w:tc>
           <w:tcPr>
-            <w:tcW w:w="2593" w:type="dxa"/>
+            <w:tcW w:w="1111" w:type="dxa"/>
+            <w:shd w:val="clear" w:color="auto" w:fill="FFFFFF" w:themeFill="background1"/>
+          </w:tcPr>
+          <w:p>
+            <w:pPr>
+              <w:spacing w:line="276" w:lineRule="auto"/>
+              <w:jc w:val="center"/>
+            </w:pPr>
+            <w:r>
+              <w:t>4</w:t>
+            </w:r>
+          </w:p>
+        </w:tc>
+        <w:tc>
+          <w:tcPr>
+            <w:tcW w:w="2128" w:type="dxa"/>
             <w:shd w:val="clear" w:color="auto" w:fill="FFFFFF" w:themeFill="background1"/>
           </w:tcPr>
           <w:p>
@@ -4377,23 +5360,23 @@
         </w:trPr>
         <w:tc>
           <w:tcPr>
-            <w:tcW w:w="2123" w:type="dxa"/>
-            <w:shd w:val="clear" w:color="auto" w:fill="FFFFFF" w:themeFill="background1"/>
-          </w:tcPr>
-          <w:p>
-            <w:pPr>
-              <w:spacing w:line="276" w:lineRule="auto"/>
-              <w:jc w:val="center"/>
-            </w:pPr>
-            <w:r>
-              <w:lastRenderedPageBreak/>
+            <w:tcW w:w="2127" w:type="dxa"/>
+            <w:shd w:val="clear" w:color="auto" w:fill="FFFFFF" w:themeFill="background1"/>
+          </w:tcPr>
+          <w:p>
+            <w:pPr>
+              <w:spacing w:line="276" w:lineRule="auto"/>
+              <w:jc w:val="center"/>
+            </w:pPr>
+            <w:r>
               <w:t>MPM3810AGQB-Z</w:t>
             </w:r>
           </w:p>
         </w:tc>
         <w:tc>
           <w:tcPr>
-            <w:tcW w:w="4112" w:type="dxa"/>
+            <w:tcW w:w="4955" w:type="dxa"/>
+            <w:gridSpan w:val="2"/>
             <w:shd w:val="clear" w:color="auto" w:fill="FFFFFF" w:themeFill="background1"/>
           </w:tcPr>
           <w:p>
@@ -4416,7 +5399,22 @@
         </w:tc>
         <w:tc>
           <w:tcPr>
-            <w:tcW w:w="2593" w:type="dxa"/>
+            <w:tcW w:w="1111" w:type="dxa"/>
+            <w:shd w:val="clear" w:color="auto" w:fill="FFFFFF" w:themeFill="background1"/>
+          </w:tcPr>
+          <w:p>
+            <w:pPr>
+              <w:spacing w:line="276" w:lineRule="auto"/>
+              <w:jc w:val="center"/>
+            </w:pPr>
+            <w:r>
+              <w:t>3</w:t>
+            </w:r>
+          </w:p>
+        </w:tc>
+        <w:tc>
+          <w:tcPr>
+            <w:tcW w:w="2128" w:type="dxa"/>
             <w:shd w:val="clear" w:color="auto" w:fill="FFFFFF" w:themeFill="background1"/>
           </w:tcPr>
           <w:p>
@@ -4442,7 +5440,7 @@
         </w:trPr>
         <w:tc>
           <w:tcPr>
-            <w:tcW w:w="2123" w:type="dxa"/>
+            <w:tcW w:w="2127" w:type="dxa"/>
             <w:shd w:val="clear" w:color="auto" w:fill="FFFFFF" w:themeFill="background1"/>
           </w:tcPr>
           <w:p>
@@ -4457,7 +5455,8 @@
         </w:tc>
         <w:tc>
           <w:tcPr>
-            <w:tcW w:w="4112" w:type="dxa"/>
+            <w:tcW w:w="4955" w:type="dxa"/>
+            <w:gridSpan w:val="2"/>
             <w:shd w:val="clear" w:color="auto" w:fill="FFFFFF" w:themeFill="background1"/>
           </w:tcPr>
           <w:p>
@@ -4480,7 +5479,22 @@
         </w:tc>
         <w:tc>
           <w:tcPr>
-            <w:tcW w:w="2593" w:type="dxa"/>
+            <w:tcW w:w="1111" w:type="dxa"/>
+            <w:shd w:val="clear" w:color="auto" w:fill="FFFFFF" w:themeFill="background1"/>
+          </w:tcPr>
+          <w:p>
+            <w:pPr>
+              <w:spacing w:line="276" w:lineRule="auto"/>
+              <w:jc w:val="center"/>
+            </w:pPr>
+            <w:r>
+              <w:t>6</w:t>
+            </w:r>
+          </w:p>
+        </w:tc>
+        <w:tc>
+          <w:tcPr>
+            <w:tcW w:w="2128" w:type="dxa"/>
             <w:shd w:val="clear" w:color="auto" w:fill="FFFFFF" w:themeFill="background1"/>
           </w:tcPr>
           <w:p>
@@ -4506,7 +5520,7 @@
         </w:trPr>
         <w:tc>
           <w:tcPr>
-            <w:tcW w:w="2123" w:type="dxa"/>
+            <w:tcW w:w="2127" w:type="dxa"/>
             <w:shd w:val="clear" w:color="auto" w:fill="FFFFFF" w:themeFill="background1"/>
           </w:tcPr>
           <w:p>
@@ -4521,7 +5535,8 @@
         </w:tc>
         <w:tc>
           <w:tcPr>
-            <w:tcW w:w="4112" w:type="dxa"/>
+            <w:tcW w:w="4955" w:type="dxa"/>
+            <w:gridSpan w:val="2"/>
             <w:shd w:val="clear" w:color="auto" w:fill="FFFFFF" w:themeFill="background1"/>
           </w:tcPr>
           <w:p>
@@ -4557,7 +5572,22 @@
         </w:tc>
         <w:tc>
           <w:tcPr>
-            <w:tcW w:w="2593" w:type="dxa"/>
+            <w:tcW w:w="1111" w:type="dxa"/>
+            <w:shd w:val="clear" w:color="auto" w:fill="FFFFFF" w:themeFill="background1"/>
+          </w:tcPr>
+          <w:p>
+            <w:pPr>
+              <w:spacing w:line="276" w:lineRule="auto"/>
+              <w:jc w:val="center"/>
+            </w:pPr>
+            <w:r>
+              <w:t>1</w:t>
+            </w:r>
+          </w:p>
+        </w:tc>
+        <w:tc>
+          <w:tcPr>
+            <w:tcW w:w="2128" w:type="dxa"/>
             <w:shd w:val="clear" w:color="auto" w:fill="FFFFFF" w:themeFill="background1"/>
           </w:tcPr>
           <w:p>
@@ -4583,13 +5613,13 @@
         </w:trPr>
         <w:tc>
           <w:tcPr>
-            <w:tcW w:w="2123" w:type="dxa"/>
-            <w:shd w:val="clear" w:color="auto" w:fill="FFFFFF" w:themeFill="background1"/>
-          </w:tcPr>
-          <w:p>
-            <w:pPr>
-              <w:spacing w:line="276" w:lineRule="auto"/>
-              <w:jc w:val="right"/>
+            <w:tcW w:w="2127" w:type="dxa"/>
+            <w:shd w:val="clear" w:color="auto" w:fill="FFFFFF" w:themeFill="background1"/>
+          </w:tcPr>
+          <w:p>
+            <w:pPr>
+              <w:spacing w:line="276" w:lineRule="auto"/>
+              <w:jc w:val="center"/>
             </w:pPr>
             <w:r>
               <w:t>INA260</w:t>
@@ -4598,7 +5628,8 @@
         </w:tc>
         <w:tc>
           <w:tcPr>
-            <w:tcW w:w="4112" w:type="dxa"/>
+            <w:tcW w:w="4955" w:type="dxa"/>
+            <w:gridSpan w:val="2"/>
             <w:shd w:val="clear" w:color="auto" w:fill="FFFFFF" w:themeFill="background1"/>
           </w:tcPr>
           <w:p>
@@ -4661,7 +5692,22 @@
         </w:tc>
         <w:tc>
           <w:tcPr>
-            <w:tcW w:w="2593" w:type="dxa"/>
+            <w:tcW w:w="1111" w:type="dxa"/>
+            <w:shd w:val="clear" w:color="auto" w:fill="FFFFFF" w:themeFill="background1"/>
+          </w:tcPr>
+          <w:p>
+            <w:pPr>
+              <w:spacing w:line="276" w:lineRule="auto"/>
+              <w:jc w:val="center"/>
+            </w:pPr>
+            <w:r>
+              <w:t>2</w:t>
+            </w:r>
+          </w:p>
+        </w:tc>
+        <w:tc>
+          <w:tcPr>
+            <w:tcW w:w="2128" w:type="dxa"/>
             <w:shd w:val="clear" w:color="auto" w:fill="FFFFFF" w:themeFill="background1"/>
           </w:tcPr>
           <w:p>
@@ -4687,7 +5733,7 @@
         </w:trPr>
         <w:tc>
           <w:tcPr>
-            <w:tcW w:w="2123" w:type="dxa"/>
+            <w:tcW w:w="2127" w:type="dxa"/>
             <w:shd w:val="clear" w:color="auto" w:fill="FFFFFF" w:themeFill="background1"/>
           </w:tcPr>
           <w:p>
@@ -4702,7 +5748,8 @@
         </w:tc>
         <w:tc>
           <w:tcPr>
-            <w:tcW w:w="4112" w:type="dxa"/>
+            <w:tcW w:w="4955" w:type="dxa"/>
+            <w:gridSpan w:val="2"/>
             <w:shd w:val="clear" w:color="auto" w:fill="FFFFFF" w:themeFill="background1"/>
           </w:tcPr>
           <w:p>
@@ -4762,7 +5809,22 @@
         </w:tc>
         <w:tc>
           <w:tcPr>
-            <w:tcW w:w="2593" w:type="dxa"/>
+            <w:tcW w:w="1111" w:type="dxa"/>
+            <w:shd w:val="clear" w:color="auto" w:fill="FFFFFF" w:themeFill="background1"/>
+          </w:tcPr>
+          <w:p>
+            <w:pPr>
+              <w:spacing w:line="276" w:lineRule="auto"/>
+              <w:jc w:val="center"/>
+            </w:pPr>
+            <w:r>
+              <w:t>1</w:t>
+            </w:r>
+          </w:p>
+        </w:tc>
+        <w:tc>
+          <w:tcPr>
+            <w:tcW w:w="2128" w:type="dxa"/>
             <w:shd w:val="clear" w:color="auto" w:fill="FFFFFF" w:themeFill="background1"/>
           </w:tcPr>
           <w:p>
@@ -4779,6 +5841,106 @@
                 <w:t>MP5016HGQH-Z</w:t>
               </w:r>
             </w:hyperlink>
+          </w:p>
+        </w:tc>
+      </w:tr>
+      <w:tr>
+        <w:trPr>
+          <w:jc w:val="center"/>
+        </w:trPr>
+        <w:tc>
+          <w:tcPr>
+            <w:tcW w:w="2127" w:type="dxa"/>
+            <w:shd w:val="clear" w:color="auto" w:fill="FFFFFF" w:themeFill="background1"/>
+          </w:tcPr>
+          <w:p>
+            <w:pPr>
+              <w:spacing w:line="276" w:lineRule="auto"/>
+              <w:jc w:val="center"/>
+            </w:pPr>
+            <w:r>
+              <w:t>SM-K26- XCL2GC</w:t>
+            </w:r>
+          </w:p>
+        </w:tc>
+        <w:tc>
+          <w:tcPr>
+            <w:tcW w:w="4955" w:type="dxa"/>
+            <w:gridSpan w:val="2"/>
+            <w:shd w:val="clear" w:color="auto" w:fill="FFFFFF" w:themeFill="background1"/>
+          </w:tcPr>
+          <w:p>
+            <w:pPr>
+              <w:spacing w:line="276" w:lineRule="auto"/>
+              <w:jc w:val="center"/>
+            </w:pPr>
+            <w:proofErr w:type="spellStart"/>
+            <w:r>
+              <w:t>System-OnModule</w:t>
+            </w:r>
+            <w:proofErr w:type="spellEnd"/>
+            <w:r>
+              <w:t xml:space="preserve">, </w:t>
+            </w:r>
+            <w:proofErr w:type="spellStart"/>
+            <w:r>
+              <w:t>Zynq</w:t>
+            </w:r>
+            <w:proofErr w:type="spellEnd"/>
+            <w:r>
+              <w:t xml:space="preserve"> </w:t>
+            </w:r>
+            <w:proofErr w:type="spellStart"/>
+            <w:r>
+              <w:t>Ultrascale+Mpso</w:t>
+            </w:r>
+            <w:proofErr w:type="spellEnd"/>
+            <w:r>
+              <w:t xml:space="preserve"> c </w:t>
+            </w:r>
+            <w:proofErr w:type="spellStart"/>
+            <w:r>
+              <w:t>Rohs</w:t>
+            </w:r>
+            <w:proofErr w:type="spellEnd"/>
+            <w:r>
+              <w:t xml:space="preserve"> </w:t>
+            </w:r>
+            <w:proofErr w:type="spellStart"/>
+            <w:r>
+              <w:t>Compliant</w:t>
+            </w:r>
+            <w:proofErr w:type="spellEnd"/>
+            <w:r>
+              <w:t>: Yes</w:t>
+            </w:r>
+          </w:p>
+        </w:tc>
+        <w:tc>
+          <w:tcPr>
+            <w:tcW w:w="1111" w:type="dxa"/>
+            <w:shd w:val="clear" w:color="auto" w:fill="FFFFFF" w:themeFill="background1"/>
+          </w:tcPr>
+          <w:p>
+            <w:pPr>
+              <w:spacing w:line="276" w:lineRule="auto"/>
+              <w:jc w:val="center"/>
+            </w:pPr>
+            <w:r>
+              <w:t>1</w:t>
+            </w:r>
+          </w:p>
+        </w:tc>
+        <w:tc>
+          <w:tcPr>
+            <w:tcW w:w="2128" w:type="dxa"/>
+            <w:shd w:val="clear" w:color="auto" w:fill="FFFFFF" w:themeFill="background1"/>
+          </w:tcPr>
+          <w:p>
+            <w:pPr>
+              <w:spacing w:line="276" w:lineRule="auto"/>
+              <w:jc w:val="center"/>
+            </w:pPr>
           </w:p>
         </w:tc>
       </w:tr>

</xml_diff>